<commit_message>
code push for lending club case study
</commit_message>
<xml_diff>
--- a/Manish_Kumar_Prajapati.docx
+++ b/Manish_Kumar_Prajapati.docx
@@ -668,6 +668,1879 @@
         <w:t>Outliers treatment has been done for above fields using quantile mechanism.</w:t>
       </w:r>
     </w:p>
+    <w:p/>
+    <w:p/>
+    <w:p/>
+    <w:p>
+      <w:pPr>
+        <w:pStyle w:val="Heading1"/>
+      </w:pPr>
+      <w:r>
+        <w:t>Univariate Analysis</w:t>
+      </w:r>
+    </w:p>
+    <w:p/>
+    <w:p>
+      <w:pPr>
+        <w:pStyle w:val="ListParagraph"/>
+        <w:numPr>
+          <w:ilvl w:val="0"/>
+          <w:numId w:val="7"/>
+        </w:numPr>
+      </w:pPr>
+      <w:r>
+        <w:t xml:space="preserve">Loan Status : </w:t>
+      </w:r>
+      <w:r>
+        <w:t>Defaulted loan are low in numbers compared to Fully Paid.</w:t>
+      </w:r>
+    </w:p>
+    <w:p>
+      <w:pPr>
+        <w:pStyle w:val="ListParagraph"/>
+        <w:numPr>
+          <w:ilvl w:val="0"/>
+          <w:numId w:val="7"/>
+        </w:numPr>
+      </w:pPr>
+      <w:r>
+        <w:t>Loan Amount</w:t>
+      </w:r>
+      <w:r>
+        <w:t xml:space="preserve">: </w:t>
+      </w:r>
+      <w:r>
+        <w:t>Most of the loan amount applied</w:t>
+      </w:r>
+      <w:r>
+        <w:t xml:space="preserve"> </w:t>
+      </w:r>
+      <w:r>
+        <w:t>was in the range of 5k-14k</w:t>
+      </w:r>
+    </w:p>
+    <w:p>
+      <w:pPr>
+        <w:pStyle w:val="ListParagraph"/>
+        <w:numPr>
+          <w:ilvl w:val="0"/>
+          <w:numId w:val="7"/>
+        </w:numPr>
+      </w:pPr>
+      <w:r>
+        <w:t xml:space="preserve">Term: </w:t>
+      </w:r>
+      <w:r>
+        <w:t>More than half of the loan taken has term of 36 months compared to 60 months.</w:t>
+      </w:r>
+    </w:p>
+    <w:p>
+      <w:pPr>
+        <w:pStyle w:val="ListParagraph"/>
+        <w:numPr>
+          <w:ilvl w:val="0"/>
+          <w:numId w:val="7"/>
+        </w:numPr>
+      </w:pPr>
+      <w:r>
+        <w:t xml:space="preserve">Interest Rate: </w:t>
+      </w:r>
+      <w:r>
+        <w:t>The interest rate is more crowded around 5-10 and 10-15 with a drop near 8-10</w:t>
+      </w:r>
+    </w:p>
+    <w:p>
+      <w:pPr>
+        <w:pStyle w:val="ListParagraph"/>
+        <w:numPr>
+          <w:ilvl w:val="0"/>
+          <w:numId w:val="7"/>
+        </w:numPr>
+      </w:pPr>
+      <w:r>
+        <w:t xml:space="preserve">Grade: </w:t>
+      </w:r>
+      <w:r>
+        <w:t xml:space="preserve">A large amount of loans are with grade 'A' and 'B' </w:t>
+      </w:r>
+      <w:r>
+        <w:t>compared</w:t>
+      </w:r>
+      <w:r>
+        <w:t xml:space="preserve"> to </w:t>
+      </w:r>
+      <w:r>
+        <w:t>other grade (C, D, E, F, G)</w:t>
+      </w:r>
+    </w:p>
+    <w:p>
+      <w:pPr>
+        <w:pStyle w:val="ListParagraph"/>
+        <w:numPr>
+          <w:ilvl w:val="0"/>
+          <w:numId w:val="7"/>
+        </w:numPr>
+      </w:pPr>
+      <w:r>
+        <w:t xml:space="preserve">Employment Duration: </w:t>
+      </w:r>
+      <w:r>
+        <w:t xml:space="preserve">Majority of </w:t>
+      </w:r>
+      <w:r>
+        <w:t>borrowers</w:t>
+      </w:r>
+      <w:r>
+        <w:t xml:space="preserve"> have working experience greater than 10 years</w:t>
+      </w:r>
+    </w:p>
+    <w:p>
+      <w:pPr>
+        <w:pStyle w:val="ListParagraph"/>
+        <w:numPr>
+          <w:ilvl w:val="0"/>
+          <w:numId w:val="7"/>
+        </w:numPr>
+      </w:pPr>
+      <w:r>
+        <w:t>Home Ownership</w:t>
+      </w:r>
+      <w:r>
+        <w:t xml:space="preserve">: </w:t>
+      </w:r>
+      <w:r>
+        <w:t xml:space="preserve">Majority of </w:t>
+      </w:r>
+      <w:r>
+        <w:t>borrowers</w:t>
+      </w:r>
+      <w:r>
+        <w:t xml:space="preserve"> don't </w:t>
+      </w:r>
+      <w:r>
+        <w:t>possess</w:t>
+      </w:r>
+      <w:r>
+        <w:t xml:space="preserve"> property and are on mortgage</w:t>
+      </w:r>
+      <w:r>
+        <w:t xml:space="preserve"> </w:t>
+      </w:r>
+      <w:r>
+        <w:t>or rent</w:t>
+      </w:r>
+      <w:r>
+        <w:t>.</w:t>
+      </w:r>
+    </w:p>
+    <w:p>
+      <w:pPr>
+        <w:pStyle w:val="ListParagraph"/>
+        <w:numPr>
+          <w:ilvl w:val="0"/>
+          <w:numId w:val="7"/>
+        </w:numPr>
+      </w:pPr>
+      <w:r>
+        <w:t xml:space="preserve">Verification Status: </w:t>
+      </w:r>
+      <w:r>
+        <w:t>About 50% of the borrowers are verified by the company or have source verified.</w:t>
+      </w:r>
+    </w:p>
+    <w:p>
+      <w:pPr>
+        <w:pStyle w:val="ListParagraph"/>
+        <w:numPr>
+          <w:ilvl w:val="0"/>
+          <w:numId w:val="7"/>
+        </w:numPr>
+      </w:pPr>
+      <w:r>
+        <w:t>Annual Income: M</w:t>
+      </w:r>
+      <w:r>
+        <w:t>ajority of burrowers have very low annual income compared to rest.</w:t>
+      </w:r>
+    </w:p>
+    <w:p>
+      <w:pPr>
+        <w:pStyle w:val="ListParagraph"/>
+        <w:numPr>
+          <w:ilvl w:val="0"/>
+          <w:numId w:val="7"/>
+        </w:numPr>
+      </w:pPr>
+      <w:r>
+        <w:t xml:space="preserve">Purpose: </w:t>
+      </w:r>
+      <w:r>
+        <w:t>A large percentage of loans are taken for debt consolidation followed by credit card.</w:t>
+      </w:r>
+    </w:p>
+    <w:p>
+      <w:pPr>
+        <w:pStyle w:val="ListParagraph"/>
+        <w:numPr>
+          <w:ilvl w:val="0"/>
+          <w:numId w:val="7"/>
+        </w:numPr>
+      </w:pPr>
+      <w:r>
+        <w:t xml:space="preserve">Address: </w:t>
+      </w:r>
+      <w:r>
+        <w:t xml:space="preserve">Majority of the borrowers are from the large urban cities like </w:t>
+      </w:r>
+      <w:r>
+        <w:t>California</w:t>
+      </w:r>
+      <w:r>
+        <w:t xml:space="preserve">, new </w:t>
+      </w:r>
+      <w:r>
+        <w:t>York</w:t>
+      </w:r>
+      <w:r>
+        <w:t xml:space="preserve">, </w:t>
+      </w:r>
+      <w:r>
+        <w:t>Texas</w:t>
+      </w:r>
+      <w:r>
+        <w:t xml:space="preserve">, </w:t>
+      </w:r>
+      <w:r>
+        <w:t>Florida</w:t>
+      </w:r>
+    </w:p>
+    <w:p>
+      <w:pPr>
+        <w:pStyle w:val="ListParagraph"/>
+        <w:numPr>
+          <w:ilvl w:val="0"/>
+          <w:numId w:val="7"/>
+        </w:numPr>
+      </w:pPr>
+      <w:r>
+        <w:t xml:space="preserve">DTI: </w:t>
+      </w:r>
+      <w:r>
+        <w:t xml:space="preserve">Majority of the borrowers have very large debt compared to the income </w:t>
+      </w:r>
+      <w:r>
+        <w:t>registered</w:t>
+      </w:r>
+      <w:r>
+        <w:t>, concentrated in the 10-15 DTI ratio.</w:t>
+      </w:r>
+    </w:p>
+    <w:p>
+      <w:pPr>
+        <w:pStyle w:val="ListParagraph"/>
+        <w:numPr>
+          <w:ilvl w:val="0"/>
+          <w:numId w:val="7"/>
+        </w:numPr>
+      </w:pPr>
+      <w:r>
+        <w:t>Public Record Bankruptcies</w:t>
+      </w:r>
+      <w:r>
+        <w:t xml:space="preserve">: </w:t>
+      </w:r>
+      <w:r>
+        <w:t>Majority of the borrowers have no record of Public Recorded Bankruptcy</w:t>
+      </w:r>
+      <w:r>
+        <w:t>.</w:t>
+      </w:r>
+    </w:p>
+    <w:p>
+      <w:pPr>
+        <w:pStyle w:val="ListParagraph"/>
+        <w:numPr>
+          <w:ilvl w:val="0"/>
+          <w:numId w:val="7"/>
+        </w:numPr>
+      </w:pPr>
+      <w:r>
+        <w:t xml:space="preserve">Month: </w:t>
+      </w:r>
+      <w:r>
+        <w:t>Majority of the loans are given in last quarter of the year</w:t>
+      </w:r>
+    </w:p>
+    <w:p>
+      <w:pPr>
+        <w:pStyle w:val="ListParagraph"/>
+        <w:numPr>
+          <w:ilvl w:val="0"/>
+          <w:numId w:val="7"/>
+        </w:numPr>
+      </w:pPr>
+      <w:r>
+        <w:t xml:space="preserve">Year: </w:t>
+      </w:r>
+      <w:r>
+        <w:t xml:space="preserve">The number of loans approved increases with the time at </w:t>
+      </w:r>
+      <w:r>
+        <w:t>exponential</w:t>
+      </w:r>
+      <w:r>
+        <w:t xml:space="preserve"> rate, thus we can say that the loan approval rate is increasing with the time</w:t>
+      </w:r>
+    </w:p>
+    <w:p>
+      <w:pPr>
+        <w:pStyle w:val="ListParagraph"/>
+        <w:ind w:left="1440"/>
+      </w:pPr>
+    </w:p>
+    <w:p/>
+    <w:p/>
+    <w:p/>
+    <w:p>
+      <w:r>
+        <w:tab/>
+      </w:r>
+    </w:p>
+    <w:p>
+      <w:pPr>
+        <w:pStyle w:val="Heading1"/>
+      </w:pPr>
+      <w:r>
+        <w:lastRenderedPageBreak/>
+        <w:t>Segmented Univariate Analysis</w:t>
+      </w:r>
+    </w:p>
+    <w:p/>
+    <w:p>
+      <w:pPr>
+        <w:pStyle w:val="Heading3"/>
+      </w:pPr>
+      <w:r>
+        <w:t>Loan Amount vs Loan Status</w:t>
+      </w:r>
+    </w:p>
+    <w:p/>
+    <w:p>
+      <w:r>
+        <w:drawing>
+          <wp:inline distT="0" distB="0" distL="0" distR="0" wp14:anchorId="58691092" wp14:editId="1855B983">
+            <wp:extent cx="5731510" cy="2844800"/>
+            <wp:effectExtent l="0" t="0" r="0" b="0"/>
+            <wp:docPr id="1768736786" name="Picture 1" descr="A screenshot of a graph&#10;&#10;Description automatically generated"/>
+            <wp:cNvGraphicFramePr>
+              <a:graphicFrameLocks xmlns:a="http://schemas.openxmlformats.org/drawingml/2006/main" noChangeAspect="1"/>
+            </wp:cNvGraphicFramePr>
+            <a:graphic xmlns:a="http://schemas.openxmlformats.org/drawingml/2006/main">
+              <a:graphicData uri="http://schemas.openxmlformats.org/drawingml/2006/picture">
+                <pic:pic xmlns:pic="http://schemas.openxmlformats.org/drawingml/2006/picture">
+                  <pic:nvPicPr>
+                    <pic:cNvPr id="1768736786" name="Picture 1" descr="A screenshot of a graph&#10;&#10;Description automatically generated"/>
+                    <pic:cNvPicPr/>
+                  </pic:nvPicPr>
+                  <pic:blipFill>
+                    <a:blip r:embed="rId5"/>
+                    <a:stretch>
+                      <a:fillRect/>
+                    </a:stretch>
+                  </pic:blipFill>
+                  <pic:spPr>
+                    <a:xfrm>
+                      <a:off x="0" y="0"/>
+                      <a:ext cx="5731510" cy="2844800"/>
+                    </a:xfrm>
+                    <a:prstGeom prst="rect">
+                      <a:avLst/>
+                    </a:prstGeom>
+                  </pic:spPr>
+                </pic:pic>
+              </a:graphicData>
+            </a:graphic>
+          </wp:inline>
+        </w:drawing>
+      </w:r>
+    </w:p>
+    <w:p/>
+    <w:p/>
+    <w:p>
+      <w:r>
+        <w:rPr>
+          <w:b/>
+          <w:bCs/>
+        </w:rPr>
+        <w:t>Insight:</w:t>
+      </w:r>
+      <w:r>
+        <w:t xml:space="preserve"> </w:t>
+      </w:r>
+      <w:r>
+        <w:t xml:space="preserve"> </w:t>
+      </w:r>
+      <w:r>
+        <w:t>Charged off loans have a larger IQR and a higher median, suggesting that defaults are more common among larger loans.</w:t>
+      </w:r>
+    </w:p>
+    <w:p/>
+    <w:p>
+      <w:pPr>
+        <w:pStyle w:val="Heading3"/>
+      </w:pPr>
+      <w:r>
+        <w:t>Loan Status vs Purpose</w:t>
+      </w:r>
+    </w:p>
+    <w:p/>
+    <w:p>
+      <w:r>
+        <w:drawing>
+          <wp:inline distT="0" distB="0" distL="0" distR="0" wp14:anchorId="10881A1A" wp14:editId="5B1B192D">
+            <wp:extent cx="5731510" cy="2704465"/>
+            <wp:effectExtent l="0" t="0" r="0" b="635"/>
+            <wp:docPr id="768799024" name="Picture 1" descr="A graph of a bar graph&#10;&#10;Description automatically generated with medium confidence"/>
+            <wp:cNvGraphicFramePr>
+              <a:graphicFrameLocks xmlns:a="http://schemas.openxmlformats.org/drawingml/2006/main" noChangeAspect="1"/>
+            </wp:cNvGraphicFramePr>
+            <a:graphic xmlns:a="http://schemas.openxmlformats.org/drawingml/2006/main">
+              <a:graphicData uri="http://schemas.openxmlformats.org/drawingml/2006/picture">
+                <pic:pic xmlns:pic="http://schemas.openxmlformats.org/drawingml/2006/picture">
+                  <pic:nvPicPr>
+                    <pic:cNvPr id="768799024" name="Picture 1" descr="A graph of a bar graph&#10;&#10;Description automatically generated with medium confidence"/>
+                    <pic:cNvPicPr/>
+                  </pic:nvPicPr>
+                  <pic:blipFill>
+                    <a:blip r:embed="rId6"/>
+                    <a:stretch>
+                      <a:fillRect/>
+                    </a:stretch>
+                  </pic:blipFill>
+                  <pic:spPr>
+                    <a:xfrm>
+                      <a:off x="0" y="0"/>
+                      <a:ext cx="5731510" cy="2704465"/>
+                    </a:xfrm>
+                    <a:prstGeom prst="rect">
+                      <a:avLst/>
+                    </a:prstGeom>
+                  </pic:spPr>
+                </pic:pic>
+              </a:graphicData>
+            </a:graphic>
+          </wp:inline>
+        </w:drawing>
+      </w:r>
+    </w:p>
+    <w:p/>
+    <w:p/>
+    <w:p>
+      <w:r>
+        <w:rPr>
+          <w:b/>
+          <w:bCs/>
+        </w:rPr>
+        <w:lastRenderedPageBreak/>
+        <w:t>Insight:</w:t>
+      </w:r>
+      <w:r>
+        <w:t xml:space="preserve"> </w:t>
+      </w:r>
+      <w:r>
+        <w:t xml:space="preserve">Debt Consolidation is the most common loan purpose and also </w:t>
+      </w:r>
+      <w:r>
+        <w:t>defaulter</w:t>
+      </w:r>
+      <w:r>
+        <w:t xml:space="preserve"> large</w:t>
+      </w:r>
+      <w:r>
+        <w:t xml:space="preserve">r </w:t>
+      </w:r>
+      <w:r>
+        <w:t>in this area</w:t>
+      </w:r>
+      <w:r>
+        <w:t>.</w:t>
+      </w:r>
+    </w:p>
+    <w:p/>
+    <w:p/>
+    <w:p>
+      <w:pPr>
+        <w:pStyle w:val="Heading3"/>
+      </w:pPr>
+      <w:r>
+        <w:t>Term vs Loan Status</w:t>
+      </w:r>
+    </w:p>
+    <w:p/>
+    <w:p>
+      <w:r>
+        <w:rPr>
+          <w:b/>
+          <w:bCs/>
+        </w:rPr>
+        <w:t>Insight:</w:t>
+      </w:r>
+      <w:r>
+        <w:t xml:space="preserve"> </w:t>
+      </w:r>
+      <w:r>
+        <w:t>The 60 month term has higher chance of defaulting than 36 month term whereas the 36 month term has higher chance of fully paid loan.</w:t>
+      </w:r>
+    </w:p>
+    <w:p/>
+    <w:p>
+      <w:pPr>
+        <w:pStyle w:val="Heading3"/>
+      </w:pPr>
+      <w:r>
+        <w:t>DTI vs Loan Status</w:t>
+      </w:r>
+    </w:p>
+    <w:p/>
+    <w:p>
+      <w:r>
+        <w:drawing>
+          <wp:inline distT="0" distB="0" distL="0" distR="0" wp14:anchorId="76A6761E" wp14:editId="799D9247">
+            <wp:extent cx="5731510" cy="2546350"/>
+            <wp:effectExtent l="0" t="0" r="0" b="6350"/>
+            <wp:docPr id="2145693606" name="Picture 1" descr="A graph with red and blue bars&#10;&#10;Description automatically generated"/>
+            <wp:cNvGraphicFramePr>
+              <a:graphicFrameLocks xmlns:a="http://schemas.openxmlformats.org/drawingml/2006/main" noChangeAspect="1"/>
+            </wp:cNvGraphicFramePr>
+            <a:graphic xmlns:a="http://schemas.openxmlformats.org/drawingml/2006/main">
+              <a:graphicData uri="http://schemas.openxmlformats.org/drawingml/2006/picture">
+                <pic:pic xmlns:pic="http://schemas.openxmlformats.org/drawingml/2006/picture">
+                  <pic:nvPicPr>
+                    <pic:cNvPr id="2145693606" name="Picture 1" descr="A graph with red and blue bars&#10;&#10;Description automatically generated"/>
+                    <pic:cNvPicPr/>
+                  </pic:nvPicPr>
+                  <pic:blipFill>
+                    <a:blip r:embed="rId7"/>
+                    <a:stretch>
+                      <a:fillRect/>
+                    </a:stretch>
+                  </pic:blipFill>
+                  <pic:spPr>
+                    <a:xfrm>
+                      <a:off x="0" y="0"/>
+                      <a:ext cx="5731510" cy="2546350"/>
+                    </a:xfrm>
+                    <a:prstGeom prst="rect">
+                      <a:avLst/>
+                    </a:prstGeom>
+                  </pic:spPr>
+                </pic:pic>
+              </a:graphicData>
+            </a:graphic>
+          </wp:inline>
+        </w:drawing>
+      </w:r>
+    </w:p>
+    <w:p/>
+    <w:p>
+      <w:r>
+        <w:rPr>
+          <w:b/>
+          <w:bCs/>
+        </w:rPr>
+        <w:t>Insight:</w:t>
+      </w:r>
+      <w:r>
+        <w:t xml:space="preserve"> </w:t>
+      </w:r>
+      <w:r>
+        <w:t>The Loan Status varies with the DTI ratio. We can see that the loans with a DTI ratio in the range of 10-20 have a higher number of defaulted loans. Generally, a higher DTI ratio indicates a higher chance of defaulting.</w:t>
+      </w:r>
+    </w:p>
+    <w:p/>
+    <w:p>
+      <w:pPr>
+        <w:pStyle w:val="Heading3"/>
+      </w:pPr>
+      <w:r>
+        <w:t>House Ownership</w:t>
+      </w:r>
+      <w:r>
+        <w:t xml:space="preserve"> vs </w:t>
+      </w:r>
+      <w:r>
+        <w:t>Loan Status</w:t>
+      </w:r>
+    </w:p>
+    <w:p/>
+    <w:p>
+      <w:r>
+        <w:rPr>
+          <w:b/>
+          <w:bCs/>
+        </w:rPr>
+        <w:t>Insight:</w:t>
+      </w:r>
+      <w:r>
+        <w:t xml:space="preserve"> </w:t>
+      </w:r>
+      <w:r>
+        <w:t>Defaulters are most likely from RENT or Mortgage categories</w:t>
+      </w:r>
+    </w:p>
+    <w:p/>
+    <w:p>
+      <w:pPr>
+        <w:pStyle w:val="Heading3"/>
+      </w:pPr>
+      <w:r>
+        <w:t>Annual Income vs Loan Status</w:t>
+      </w:r>
+    </w:p>
+    <w:p/>
+    <w:p>
+      <w:r>
+        <w:lastRenderedPageBreak/>
+        <w:drawing>
+          <wp:inline distT="0" distB="0" distL="0" distR="0" wp14:anchorId="0BE68FA9" wp14:editId="12F00E3F">
+            <wp:extent cx="5731510" cy="2967355"/>
+            <wp:effectExtent l="0" t="0" r="0" b="4445"/>
+            <wp:docPr id="107169961" name="Picture 1" descr="A graph of a distribution of income&#10;&#10;Description automatically generated"/>
+            <wp:cNvGraphicFramePr>
+              <a:graphicFrameLocks xmlns:a="http://schemas.openxmlformats.org/drawingml/2006/main" noChangeAspect="1"/>
+            </wp:cNvGraphicFramePr>
+            <a:graphic xmlns:a="http://schemas.openxmlformats.org/drawingml/2006/main">
+              <a:graphicData uri="http://schemas.openxmlformats.org/drawingml/2006/picture">
+                <pic:pic xmlns:pic="http://schemas.openxmlformats.org/drawingml/2006/picture">
+                  <pic:nvPicPr>
+                    <pic:cNvPr id="107169961" name="Picture 1" descr="A graph of a distribution of income&#10;&#10;Description automatically generated"/>
+                    <pic:cNvPicPr/>
+                  </pic:nvPicPr>
+                  <pic:blipFill>
+                    <a:blip r:embed="rId8"/>
+                    <a:stretch>
+                      <a:fillRect/>
+                    </a:stretch>
+                  </pic:blipFill>
+                  <pic:spPr>
+                    <a:xfrm>
+                      <a:off x="0" y="0"/>
+                      <a:ext cx="5731510" cy="2967355"/>
+                    </a:xfrm>
+                    <a:prstGeom prst="rect">
+                      <a:avLst/>
+                    </a:prstGeom>
+                  </pic:spPr>
+                </pic:pic>
+              </a:graphicData>
+            </a:graphic>
+          </wp:inline>
+        </w:drawing>
+      </w:r>
+    </w:p>
+    <w:p/>
+    <w:p>
+      <w:r>
+        <w:t xml:space="preserve">Insight: </w:t>
+      </w:r>
+      <w:r>
+        <w:t>Analysis shows that defaulter most likely have low income</w:t>
+      </w:r>
+      <w:r>
+        <w:t>.</w:t>
+      </w:r>
+    </w:p>
+    <w:p/>
+    <w:p>
+      <w:pPr>
+        <w:pStyle w:val="Heading3"/>
+      </w:pPr>
+      <w:r>
+        <w:t>Interest Rate</w:t>
+      </w:r>
+      <w:r>
+        <w:t xml:space="preserve"> vs Loan Status</w:t>
+      </w:r>
+    </w:p>
+    <w:p/>
+    <w:p>
+      <w:r>
+        <w:drawing>
+          <wp:inline distT="0" distB="0" distL="0" distR="0" wp14:anchorId="2D7624C6" wp14:editId="49DAB637">
+            <wp:extent cx="5731510" cy="2925445"/>
+            <wp:effectExtent l="0" t="0" r="0" b="0"/>
+            <wp:docPr id="1551052342" name="Picture 1"/>
+            <wp:cNvGraphicFramePr>
+              <a:graphicFrameLocks xmlns:a="http://schemas.openxmlformats.org/drawingml/2006/main" noChangeAspect="1"/>
+            </wp:cNvGraphicFramePr>
+            <a:graphic xmlns:a="http://schemas.openxmlformats.org/drawingml/2006/main">
+              <a:graphicData uri="http://schemas.openxmlformats.org/drawingml/2006/picture">
+                <pic:pic xmlns:pic="http://schemas.openxmlformats.org/drawingml/2006/picture">
+                  <pic:nvPicPr>
+                    <pic:cNvPr id="1551052342" name=""/>
+                    <pic:cNvPicPr/>
+                  </pic:nvPicPr>
+                  <pic:blipFill>
+                    <a:blip r:embed="rId9"/>
+                    <a:stretch>
+                      <a:fillRect/>
+                    </a:stretch>
+                  </pic:blipFill>
+                  <pic:spPr>
+                    <a:xfrm>
+                      <a:off x="0" y="0"/>
+                      <a:ext cx="5731510" cy="2925445"/>
+                    </a:xfrm>
+                    <a:prstGeom prst="rect">
+                      <a:avLst/>
+                    </a:prstGeom>
+                  </pic:spPr>
+                </pic:pic>
+              </a:graphicData>
+            </a:graphic>
+          </wp:inline>
+        </w:drawing>
+      </w:r>
+    </w:p>
+    <w:p/>
+    <w:p>
+      <w:r>
+        <w:t xml:space="preserve">Insight: </w:t>
+      </w:r>
+      <w:r>
+        <w:t xml:space="preserve">The default loan amount increases with interest rate and shows are decline </w:t>
+      </w:r>
+      <w:r>
+        <w:t>after</w:t>
+      </w:r>
+      <w:r>
+        <w:t xml:space="preserve"> 17.5 % interest rate.</w:t>
+      </w:r>
+    </w:p>
+    <w:p/>
+    <w:p/>
+    <w:p/>
+    <w:p/>
+    <w:p>
+      <w:pPr>
+        <w:pStyle w:val="Heading3"/>
+      </w:pPr>
+      <w:r>
+        <w:lastRenderedPageBreak/>
+        <w:t>Employment Length</w:t>
+      </w:r>
+      <w:r>
+        <w:t xml:space="preserve"> vs </w:t>
+      </w:r>
+      <w:r>
+        <w:t>Loan Status</w:t>
+      </w:r>
+    </w:p>
+    <w:p/>
+    <w:p>
+      <w:r>
+        <w:t xml:space="preserve">Insight: </w:t>
+      </w:r>
+      <w:r>
+        <w:t xml:space="preserve"> </w:t>
+      </w:r>
+      <w:r>
+        <w:t>The Employees with 10+ years of experience are likely to</w:t>
+      </w:r>
+      <w:r>
+        <w:t xml:space="preserve"> more</w:t>
+      </w:r>
+      <w:r>
+        <w:t xml:space="preserve"> default</w:t>
+      </w:r>
+      <w:r>
+        <w:t>er a</w:t>
+      </w:r>
+      <w:r>
+        <w:t xml:space="preserve">nd </w:t>
+      </w:r>
+      <w:r>
+        <w:t xml:space="preserve"> also </w:t>
+      </w:r>
+      <w:r>
+        <w:t>have higher chance of fully paying the loan.</w:t>
+      </w:r>
+    </w:p>
+    <w:p/>
+    <w:p/>
+    <w:p>
+      <w:pPr>
+        <w:pStyle w:val="Heading1"/>
+      </w:pPr>
+      <w:r>
+        <w:t>Bivariate Analysis</w:t>
+      </w:r>
+    </w:p>
+    <w:p/>
+    <w:p>
+      <w:pPr>
+        <w:pStyle w:val="Heading3"/>
+      </w:pPr>
+      <w:r>
+        <w:t>Interest Rate Distribution by Loan Status</w:t>
+      </w:r>
+    </w:p>
+    <w:p/>
+    <w:p>
+      <w:r>
+        <w:drawing>
+          <wp:inline distT="0" distB="0" distL="0" distR="0" wp14:anchorId="5CC7E08C" wp14:editId="5B910213">
+            <wp:extent cx="5731510" cy="3482340"/>
+            <wp:effectExtent l="0" t="0" r="0" b="0"/>
+            <wp:docPr id="157626718" name="Picture 1" descr="A graph of a graph&#10;&#10;Description automatically generated"/>
+            <wp:cNvGraphicFramePr>
+              <a:graphicFrameLocks xmlns:a="http://schemas.openxmlformats.org/drawingml/2006/main" noChangeAspect="1"/>
+            </wp:cNvGraphicFramePr>
+            <a:graphic xmlns:a="http://schemas.openxmlformats.org/drawingml/2006/main">
+              <a:graphicData uri="http://schemas.openxmlformats.org/drawingml/2006/picture">
+                <pic:pic xmlns:pic="http://schemas.openxmlformats.org/drawingml/2006/picture">
+                  <pic:nvPicPr>
+                    <pic:cNvPr id="157626718" name="Picture 1" descr="A graph of a graph&#10;&#10;Description automatically generated"/>
+                    <pic:cNvPicPr/>
+                  </pic:nvPicPr>
+                  <pic:blipFill>
+                    <a:blip r:embed="rId10"/>
+                    <a:stretch>
+                      <a:fillRect/>
+                    </a:stretch>
+                  </pic:blipFill>
+                  <pic:spPr>
+                    <a:xfrm>
+                      <a:off x="0" y="0"/>
+                      <a:ext cx="5731510" cy="3482340"/>
+                    </a:xfrm>
+                    <a:prstGeom prst="rect">
+                      <a:avLst/>
+                    </a:prstGeom>
+                  </pic:spPr>
+                </pic:pic>
+              </a:graphicData>
+            </a:graphic>
+          </wp:inline>
+        </w:drawing>
+      </w:r>
+    </w:p>
+    <w:p/>
+    <w:p>
+      <w:r>
+        <w:rPr>
+          <w:b/>
+          <w:bCs/>
+        </w:rPr>
+        <w:t>Insight:</w:t>
+      </w:r>
+      <w:r>
+        <w:t xml:space="preserve"> </w:t>
+      </w:r>
+      <w:r>
+        <w:t>Higher interest rates might correlate with higher default rates</w:t>
+      </w:r>
+    </w:p>
+    <w:p/>
+    <w:p/>
+    <w:p/>
+    <w:p/>
+    <w:p/>
+    <w:p/>
+    <w:p/>
+    <w:p/>
+    <w:p/>
+    <w:p/>
+    <w:p/>
+    <w:p>
+      <w:pPr>
+        <w:pStyle w:val="Heading3"/>
+      </w:pPr>
+      <w:r>
+        <w:lastRenderedPageBreak/>
+        <w:t>Comparison of Interest Rate Based on Grade</w:t>
+      </w:r>
+    </w:p>
+    <w:p/>
+    <w:p>
+      <w:r>
+        <w:drawing>
+          <wp:inline distT="0" distB="0" distL="0" distR="0" wp14:anchorId="087D658D" wp14:editId="5A8CF03E">
+            <wp:extent cx="5731510" cy="2635250"/>
+            <wp:effectExtent l="0" t="0" r="0" b="6350"/>
+            <wp:docPr id="923978205" name="Picture 1" descr="A graph with blue squares and white text&#10;&#10;Description automatically generated"/>
+            <wp:cNvGraphicFramePr>
+              <a:graphicFrameLocks xmlns:a="http://schemas.openxmlformats.org/drawingml/2006/main" noChangeAspect="1"/>
+            </wp:cNvGraphicFramePr>
+            <a:graphic xmlns:a="http://schemas.openxmlformats.org/drawingml/2006/main">
+              <a:graphicData uri="http://schemas.openxmlformats.org/drawingml/2006/picture">
+                <pic:pic xmlns:pic="http://schemas.openxmlformats.org/drawingml/2006/picture">
+                  <pic:nvPicPr>
+                    <pic:cNvPr id="923978205" name="Picture 1" descr="A graph with blue squares and white text&#10;&#10;Description automatically generated"/>
+                    <pic:cNvPicPr/>
+                  </pic:nvPicPr>
+                  <pic:blipFill>
+                    <a:blip r:embed="rId11"/>
+                    <a:stretch>
+                      <a:fillRect/>
+                    </a:stretch>
+                  </pic:blipFill>
+                  <pic:spPr>
+                    <a:xfrm>
+                      <a:off x="0" y="0"/>
+                      <a:ext cx="5731510" cy="2635250"/>
+                    </a:xfrm>
+                    <a:prstGeom prst="rect">
+                      <a:avLst/>
+                    </a:prstGeom>
+                  </pic:spPr>
+                </pic:pic>
+              </a:graphicData>
+            </a:graphic>
+          </wp:inline>
+        </w:drawing>
+      </w:r>
+    </w:p>
+    <w:p/>
+    <w:p>
+      <w:r>
+        <w:t xml:space="preserve">Insight: </w:t>
+      </w:r>
+    </w:p>
+    <w:p>
+      <w:pPr>
+        <w:pStyle w:val="ListParagraph"/>
+        <w:numPr>
+          <w:ilvl w:val="1"/>
+          <w:numId w:val="6"/>
+        </w:numPr>
+      </w:pPr>
+      <w:r>
+        <w:t>Grade A: Loans with grade A have the lowest median interest rate, around 7%. This indicates that borrowers with the highest credit quality receive the lowest interest rates.</w:t>
+      </w:r>
+    </w:p>
+    <w:p>
+      <w:pPr>
+        <w:pStyle w:val="ListParagraph"/>
+        <w:numPr>
+          <w:ilvl w:val="1"/>
+          <w:numId w:val="6"/>
+        </w:numPr>
+      </w:pPr>
+      <w:r>
+        <w:t>Grade G: Loans with grade G have the highest median interest rate, around 20%. This indicates that borrowers with the lowest credit quality are charged the highest interest rates.</w:t>
+      </w:r>
+    </w:p>
+    <w:p>
+      <w:pPr>
+        <w:pStyle w:val="ListParagraph"/>
+        <w:numPr>
+          <w:ilvl w:val="1"/>
+          <w:numId w:val="6"/>
+        </w:numPr>
+      </w:pPr>
+      <w:r>
+        <w:t>The median interest rate increases steadily from grade A to grade G, reflecting the increasing risk associated with lower credit grades.</w:t>
+      </w:r>
+    </w:p>
+    <w:p/>
+    <w:p>
+      <w:pPr>
+        <w:pStyle w:val="Heading3"/>
+      </w:pPr>
+      <w:r>
+        <w:t>Interest Rate Distribution by Grade and Loan Status</w:t>
+      </w:r>
+    </w:p>
+    <w:p/>
+    <w:p>
+      <w:r>
+        <w:drawing>
+          <wp:inline distT="0" distB="0" distL="0" distR="0" wp14:anchorId="5611B349" wp14:editId="5263D681">
+            <wp:extent cx="5731510" cy="1790065"/>
+            <wp:effectExtent l="0" t="0" r="0" b="635"/>
+            <wp:docPr id="1067538628" name="Picture 1" descr="A graph of a graph with red and blue squares&#10;&#10;Description automatically generated with medium confidence"/>
+            <wp:cNvGraphicFramePr>
+              <a:graphicFrameLocks xmlns:a="http://schemas.openxmlformats.org/drawingml/2006/main" noChangeAspect="1"/>
+            </wp:cNvGraphicFramePr>
+            <a:graphic xmlns:a="http://schemas.openxmlformats.org/drawingml/2006/main">
+              <a:graphicData uri="http://schemas.openxmlformats.org/drawingml/2006/picture">
+                <pic:pic xmlns:pic="http://schemas.openxmlformats.org/drawingml/2006/picture">
+                  <pic:nvPicPr>
+                    <pic:cNvPr id="1067538628" name="Picture 1" descr="A graph of a graph with red and blue squares&#10;&#10;Description automatically generated with medium confidence"/>
+                    <pic:cNvPicPr/>
+                  </pic:nvPicPr>
+                  <pic:blipFill>
+                    <a:blip r:embed="rId12"/>
+                    <a:stretch>
+                      <a:fillRect/>
+                    </a:stretch>
+                  </pic:blipFill>
+                  <pic:spPr>
+                    <a:xfrm>
+                      <a:off x="0" y="0"/>
+                      <a:ext cx="5731510" cy="1790065"/>
+                    </a:xfrm>
+                    <a:prstGeom prst="rect">
+                      <a:avLst/>
+                    </a:prstGeom>
+                  </pic:spPr>
+                </pic:pic>
+              </a:graphicData>
+            </a:graphic>
+          </wp:inline>
+        </w:drawing>
+      </w:r>
+    </w:p>
+    <w:p/>
+    <w:p/>
+    <w:p>
+      <w:r>
+        <w:t>Insight:</w:t>
+      </w:r>
+    </w:p>
+    <w:p/>
+    <w:p>
+      <w:pPr>
+        <w:pStyle w:val="ListParagraph"/>
+        <w:numPr>
+          <w:ilvl w:val="1"/>
+          <w:numId w:val="6"/>
+        </w:numPr>
+      </w:pPr>
+      <w:r>
+        <w:t>Grade A: Loans with grade A have the lowest median interest rate, around 7-8%. This indicates that borrowers with the highest credit quality receive the lowest interest rates.</w:t>
+      </w:r>
+    </w:p>
+    <w:p>
+      <w:pPr>
+        <w:pStyle w:val="ListParagraph"/>
+        <w:numPr>
+          <w:ilvl w:val="1"/>
+          <w:numId w:val="6"/>
+        </w:numPr>
+      </w:pPr>
+      <w:r>
+        <w:lastRenderedPageBreak/>
+        <w:t>Grade G: Loans with grade G have the highest median interest rate, around 18-20%. This indicates that borrowers with the lowest credit quality are charged the highest interest rates.</w:t>
+      </w:r>
+    </w:p>
+    <w:p>
+      <w:pPr>
+        <w:pStyle w:val="ListParagraph"/>
+        <w:numPr>
+          <w:ilvl w:val="1"/>
+          <w:numId w:val="6"/>
+        </w:numPr>
+      </w:pPr>
+      <w:r>
+        <w:t>The median interest rate increases steadily from grade A to grade G, reflecting the increasing risk associated with lower credit grades.</w:t>
+      </w:r>
+    </w:p>
+    <w:p/>
+    <w:p>
+      <w:pPr>
+        <w:pStyle w:val="ListParagraph"/>
+        <w:numPr>
+          <w:ilvl w:val="1"/>
+          <w:numId w:val="6"/>
+        </w:numPr>
+      </w:pPr>
+      <w:r>
+        <w:t>Charged Off loans have consistently higher interest rates across all grades.</w:t>
+      </w:r>
+      <w:r>
+        <w:t xml:space="preserve"> </w:t>
+      </w:r>
+      <w:r>
+        <w:t>This suggests that higher interest rates are a strong indicator of default risk.</w:t>
+      </w:r>
+    </w:p>
+    <w:p/>
+    <w:p>
+      <w:pPr>
+        <w:pStyle w:val="ListParagraph"/>
+        <w:numPr>
+          <w:ilvl w:val="1"/>
+          <w:numId w:val="6"/>
+        </w:numPr>
+      </w:pPr>
+      <w:r>
+        <w:t>Lower grades (E, F, G) show higher median interest rates and more variability, indicating a higher risk of default.</w:t>
+      </w:r>
+      <w:r>
+        <w:t xml:space="preserve"> </w:t>
+      </w:r>
+      <w:r>
+        <w:t>Defaulters are more likely found in these lower grades with high-interest rates</w:t>
+      </w:r>
+    </w:p>
+    <w:p>
+      <w:pPr>
+        <w:pStyle w:val="ListParagraph"/>
+      </w:pPr>
+    </w:p>
+    <w:p>
+      <w:pPr>
+        <w:pStyle w:val="Heading3"/>
+      </w:pPr>
+      <w:r>
+        <w:t>Public Record Bankruptcies vs Annual Income</w:t>
+      </w:r>
+    </w:p>
+    <w:p/>
+    <w:p>
+      <w:r>
+        <w:drawing>
+          <wp:inline distT="0" distB="0" distL="0" distR="0" wp14:anchorId="1A33C151" wp14:editId="57D0A513">
+            <wp:extent cx="5731510" cy="1698625"/>
+            <wp:effectExtent l="0" t="0" r="0" b="3175"/>
+            <wp:docPr id="790290931" name="Picture 1" descr="A graph showing the income and annual income&#10;&#10;Description automatically generated with medium confidence"/>
+            <wp:cNvGraphicFramePr>
+              <a:graphicFrameLocks xmlns:a="http://schemas.openxmlformats.org/drawingml/2006/main" noChangeAspect="1"/>
+            </wp:cNvGraphicFramePr>
+            <a:graphic xmlns:a="http://schemas.openxmlformats.org/drawingml/2006/main">
+              <a:graphicData uri="http://schemas.openxmlformats.org/drawingml/2006/picture">
+                <pic:pic xmlns:pic="http://schemas.openxmlformats.org/drawingml/2006/picture">
+                  <pic:nvPicPr>
+                    <pic:cNvPr id="790290931" name="Picture 1" descr="A graph showing the income and annual income&#10;&#10;Description automatically generated with medium confidence"/>
+                    <pic:cNvPicPr/>
+                  </pic:nvPicPr>
+                  <pic:blipFill>
+                    <a:blip r:embed="rId13"/>
+                    <a:stretch>
+                      <a:fillRect/>
+                    </a:stretch>
+                  </pic:blipFill>
+                  <pic:spPr>
+                    <a:xfrm>
+                      <a:off x="0" y="0"/>
+                      <a:ext cx="5731510" cy="1698625"/>
+                    </a:xfrm>
+                    <a:prstGeom prst="rect">
+                      <a:avLst/>
+                    </a:prstGeom>
+                  </pic:spPr>
+                </pic:pic>
+              </a:graphicData>
+            </a:graphic>
+          </wp:inline>
+        </w:drawing>
+      </w:r>
+    </w:p>
+    <w:p/>
+    <w:p>
+      <w:r>
+        <w:t>Fully Paid Loans (Blue):</w:t>
+      </w:r>
+    </w:p>
+    <w:p>
+      <w:pPr>
+        <w:pStyle w:val="ListParagraph"/>
+        <w:numPr>
+          <w:ilvl w:val="0"/>
+          <w:numId w:val="10"/>
+        </w:numPr>
+      </w:pPr>
+      <w:r>
+        <w:t>These loans are more densely populated at higher annual income levels, indicating that borrowers with higher incomes are more likely to fully repay their loans.</w:t>
+      </w:r>
+    </w:p>
+    <w:p>
+      <w:pPr>
+        <w:pStyle w:val="ListParagraph"/>
+        <w:numPr>
+          <w:ilvl w:val="0"/>
+          <w:numId w:val="10"/>
+        </w:numPr>
+      </w:pPr>
+      <w:r>
+        <w:t>The density of blue points is highest at the lower end of public record bankruptcies (0), indicating that borrowers with no bankruptcies and higher incomes tend to fully repay their loans.</w:t>
+      </w:r>
+    </w:p>
+    <w:p/>
+    <w:p>
+      <w:r>
+        <w:t>Charged Off Loans (Red):</w:t>
+      </w:r>
+    </w:p>
+    <w:p>
+      <w:pPr>
+        <w:pStyle w:val="ListParagraph"/>
+        <w:numPr>
+          <w:ilvl w:val="0"/>
+          <w:numId w:val="11"/>
+        </w:numPr>
+      </w:pPr>
+      <w:r>
+        <w:t>These loans show a higher density at lower annual income levels, indicating a higher risk of default among lower-income borrowers.</w:t>
+      </w:r>
+    </w:p>
+    <w:p>
+      <w:pPr>
+        <w:pStyle w:val="ListParagraph"/>
+        <w:numPr>
+          <w:ilvl w:val="0"/>
+          <w:numId w:val="11"/>
+        </w:numPr>
+      </w:pPr>
+      <w:r>
+        <w:t>The density of red points increases as the number of public record bankruptcies increases, indicating that borrowers with more bankruptcies and lower incomes are more likely to default.</w:t>
+      </w:r>
+    </w:p>
+    <w:p/>
+    <w:p/>
+    <w:p>
+      <w:r>
+        <w:t>Conclusion</w:t>
+      </w:r>
+    </w:p>
+    <w:p/>
+    <w:p>
+      <w:pPr>
+        <w:pStyle w:val="ListParagraph"/>
+        <w:numPr>
+          <w:ilvl w:val="0"/>
+          <w:numId w:val="12"/>
+        </w:numPr>
+      </w:pPr>
+      <w:r>
+        <w:t>Borrowers with higher annual incomes are more likely to fully repay their loans, particularly those with no public record bankruptcies.</w:t>
+      </w:r>
+    </w:p>
+    <w:p>
+      <w:pPr>
+        <w:pStyle w:val="ListParagraph"/>
+        <w:numPr>
+          <w:ilvl w:val="0"/>
+          <w:numId w:val="12"/>
+        </w:numPr>
+      </w:pPr>
+      <w:r>
+        <w:lastRenderedPageBreak/>
+        <w:t>Borrowers with one or more public record bankruptcies are more likely to default on their loans, especially if they have lower annual incomes.</w:t>
+      </w:r>
+    </w:p>
+    <w:p/>
+    <w:p>
+      <w:pPr>
+        <w:pStyle w:val="Heading3"/>
+      </w:pPr>
+      <w:r>
+        <w:t>Loan Amount analysis with Grade and loan Status</w:t>
+      </w:r>
+    </w:p>
+    <w:p/>
+    <w:p>
+      <w:r>
+        <w:t xml:space="preserve">As per the above the analysis borrowers are getting </w:t>
+      </w:r>
+      <w:r>
+        <w:t>higher</w:t>
+      </w:r>
+      <w:r>
+        <w:t xml:space="preserve"> loan amount with increasing the grade from A to G</w:t>
+      </w:r>
+    </w:p>
+    <w:p/>
+    <w:p>
+      <w:pPr>
+        <w:pStyle w:val="Heading3"/>
+      </w:pPr>
+      <w:r>
+        <w:t>Debt to Income Ratio with Purpose and Loan Status</w:t>
+      </w:r>
+    </w:p>
+    <w:p>
+      <w:r>
+        <w:t>Insight:</w:t>
+      </w:r>
+    </w:p>
+    <w:p/>
+    <w:p>
+      <w:r>
+        <w:t>If the borrower's DTI is high (9-19) and the purpose of the loan is debt consolidation, they are likely to default.</w:t>
+      </w:r>
+    </w:p>
+    <w:p/>
+    <w:p/>
+    <w:p>
+      <w:pPr>
+        <w:pStyle w:val="Heading3"/>
+      </w:pPr>
+      <w:r>
+        <w:t>Analysis of Continuous Variables using Pair Plot</w:t>
+      </w:r>
+    </w:p>
+    <w:p/>
+    <w:p>
+      <w:pPr>
+        <w:pStyle w:val="ListParagraph"/>
+        <w:numPr>
+          <w:ilvl w:val="0"/>
+          <w:numId w:val="13"/>
+        </w:numPr>
+      </w:pPr>
+      <w:r>
+        <w:t xml:space="preserve">A </w:t>
+      </w:r>
+      <w:r>
+        <w:t>lower</w:t>
+      </w:r>
+      <w:r>
+        <w:t xml:space="preserve"> annual income combined with a higher interest rate is a strong indicator of a potential defaulter.</w:t>
+      </w:r>
+    </w:p>
+    <w:p>
+      <w:pPr>
+        <w:pStyle w:val="ListParagraph"/>
+        <w:numPr>
+          <w:ilvl w:val="0"/>
+          <w:numId w:val="13"/>
+        </w:numPr>
+      </w:pPr>
+      <w:r>
+        <w:t xml:space="preserve">DTI combined with </w:t>
+      </w:r>
+      <w:r>
+        <w:t>a higher interest rate is a strong indicator of a potential defaulter</w:t>
+      </w:r>
+      <w:r>
+        <w:t xml:space="preserve"> than someone has no DTI.</w:t>
+      </w:r>
+    </w:p>
+    <w:p>
+      <w:pPr>
+        <w:pStyle w:val="ListParagraph"/>
+        <w:numPr>
+          <w:ilvl w:val="0"/>
+          <w:numId w:val="13"/>
+        </w:numPr>
+      </w:pPr>
+      <w:r>
+        <w:t xml:space="preserve">A </w:t>
+      </w:r>
+      <w:r>
+        <w:t>higher</w:t>
+      </w:r>
+      <w:r>
+        <w:t xml:space="preserve"> </w:t>
+      </w:r>
+      <w:r>
+        <w:t>loan</w:t>
+      </w:r>
+      <w:r>
+        <w:t xml:space="preserve"> </w:t>
+      </w:r>
+      <w:r>
+        <w:t>amount</w:t>
+      </w:r>
+      <w:r>
+        <w:t xml:space="preserve"> combined with a higher interest rate is a strong indicator of a potential defaulter</w:t>
+      </w:r>
+      <w:r>
+        <w:rPr>
+          <w:noProof/>
+        </w:rPr>
+        <w:t>.</w:t>
+      </w:r>
+    </w:p>
+    <w:p/>
+    <w:p>
+      <w:pPr>
+        <w:jc w:val="center"/>
+      </w:pPr>
+      <w:r>
+        <w:drawing>
+          <wp:inline distT="0" distB="0" distL="0" distR="0" wp14:anchorId="1CA0B28E" wp14:editId="6D3688DF">
+            <wp:extent cx="698500" cy="431800"/>
+            <wp:effectExtent l="0" t="0" r="0" b="0"/>
+            <wp:docPr id="1698288412" name="Picture 1" descr="A close-up of a white background&#10;&#10;Description automatically generated"/>
+            <wp:cNvGraphicFramePr>
+              <a:graphicFrameLocks xmlns:a="http://schemas.openxmlformats.org/drawingml/2006/main" noChangeAspect="1"/>
+            </wp:cNvGraphicFramePr>
+            <a:graphic xmlns:a="http://schemas.openxmlformats.org/drawingml/2006/main">
+              <a:graphicData uri="http://schemas.openxmlformats.org/drawingml/2006/picture">
+                <pic:pic xmlns:pic="http://schemas.openxmlformats.org/drawingml/2006/picture">
+                  <pic:nvPicPr>
+                    <pic:cNvPr id="1698288412" name="Picture 1" descr="A close-up of a white background&#10;&#10;Description automatically generated"/>
+                    <pic:cNvPicPr/>
+                  </pic:nvPicPr>
+                  <pic:blipFill>
+                    <a:blip r:embed="rId14"/>
+                    <a:stretch>
+                      <a:fillRect/>
+                    </a:stretch>
+                  </pic:blipFill>
+                  <pic:spPr>
+                    <a:xfrm>
+                      <a:off x="0" y="0"/>
+                      <a:ext cx="698500" cy="431800"/>
+                    </a:xfrm>
+                    <a:prstGeom prst="rect">
+                      <a:avLst/>
+                    </a:prstGeom>
+                  </pic:spPr>
+                </pic:pic>
+              </a:graphicData>
+            </a:graphic>
+          </wp:inline>
+        </w:drawing>
+      </w:r>
+    </w:p>
+    <w:p>
+      <w:r>
+        <w:drawing>
+          <wp:inline distT="0" distB="0" distL="0" distR="0" wp14:anchorId="4E76DAF6" wp14:editId="416B300D">
+            <wp:extent cx="5731510" cy="1906270"/>
+            <wp:effectExtent l="0" t="0" r="0" b="0"/>
+            <wp:docPr id="417525875" name="Picture 1"/>
+            <wp:cNvGraphicFramePr>
+              <a:graphicFrameLocks xmlns:a="http://schemas.openxmlformats.org/drawingml/2006/main" noChangeAspect="1"/>
+            </wp:cNvGraphicFramePr>
+            <a:graphic xmlns:a="http://schemas.openxmlformats.org/drawingml/2006/main">
+              <a:graphicData uri="http://schemas.openxmlformats.org/drawingml/2006/picture">
+                <pic:pic xmlns:pic="http://schemas.openxmlformats.org/drawingml/2006/picture">
+                  <pic:nvPicPr>
+                    <pic:cNvPr id="417525875" name=""/>
+                    <pic:cNvPicPr/>
+                  </pic:nvPicPr>
+                  <pic:blipFill>
+                    <a:blip r:embed="rId15"/>
+                    <a:stretch>
+                      <a:fillRect/>
+                    </a:stretch>
+                  </pic:blipFill>
+                  <pic:spPr>
+                    <a:xfrm>
+                      <a:off x="0" y="0"/>
+                      <a:ext cx="5731510" cy="1906270"/>
+                    </a:xfrm>
+                    <a:prstGeom prst="rect">
+                      <a:avLst/>
+                    </a:prstGeom>
+                  </pic:spPr>
+                </pic:pic>
+              </a:graphicData>
+            </a:graphic>
+          </wp:inline>
+        </w:drawing>
+      </w:r>
+    </w:p>
+    <w:p/>
+    <w:p>
+      <w:r>
+        <w:t>Defaulter is likely, If they have high DTI and Large amount and they have taken the loan for 60 months term.</w:t>
+      </w:r>
+    </w:p>
+    <w:p/>
+    <w:p/>
+    <w:p>
+      <w:r>
+        <w:lastRenderedPageBreak/>
+        <w:drawing>
+          <wp:inline distT="0" distB="0" distL="0" distR="0" wp14:anchorId="5E4085E7" wp14:editId="4728D63F">
+            <wp:extent cx="5731510" cy="1889760"/>
+            <wp:effectExtent l="0" t="0" r="0" b="2540"/>
+            <wp:docPr id="1586543314" name="Picture 1"/>
+            <wp:cNvGraphicFramePr>
+              <a:graphicFrameLocks xmlns:a="http://schemas.openxmlformats.org/drawingml/2006/main" noChangeAspect="1"/>
+            </wp:cNvGraphicFramePr>
+            <a:graphic xmlns:a="http://schemas.openxmlformats.org/drawingml/2006/main">
+              <a:graphicData uri="http://schemas.openxmlformats.org/drawingml/2006/picture">
+                <pic:pic xmlns:pic="http://schemas.openxmlformats.org/drawingml/2006/picture">
+                  <pic:nvPicPr>
+                    <pic:cNvPr id="1586543314" name=""/>
+                    <pic:cNvPicPr/>
+                  </pic:nvPicPr>
+                  <pic:blipFill>
+                    <a:blip r:embed="rId16"/>
+                    <a:stretch>
+                      <a:fillRect/>
+                    </a:stretch>
+                  </pic:blipFill>
+                  <pic:spPr>
+                    <a:xfrm>
+                      <a:off x="0" y="0"/>
+                      <a:ext cx="5731510" cy="1889760"/>
+                    </a:xfrm>
+                    <a:prstGeom prst="rect">
+                      <a:avLst/>
+                    </a:prstGeom>
+                  </pic:spPr>
+                </pic:pic>
+              </a:graphicData>
+            </a:graphic>
+          </wp:inline>
+        </w:drawing>
+      </w:r>
+    </w:p>
+    <w:p/>
+    <w:p>
+      <w:r>
+        <w:t xml:space="preserve">Defaulter is likely, If they have </w:t>
+      </w:r>
+      <w:r>
+        <w:t>some</w:t>
+      </w:r>
+      <w:r>
+        <w:t xml:space="preserve"> DTI and </w:t>
+      </w:r>
+      <w:r>
+        <w:t>low annual</w:t>
+      </w:r>
+      <w:r>
+        <w:t xml:space="preserve"> </w:t>
+      </w:r>
+      <w:r>
+        <w:t>income</w:t>
+      </w:r>
+      <w:r>
+        <w:t xml:space="preserve"> and they have taken the loan for 60 months term.</w:t>
+      </w:r>
+    </w:p>
+    <w:p/>
+    <w:p>
+      <w:r>
+        <w:drawing>
+          <wp:inline distT="0" distB="0" distL="0" distR="0" wp14:anchorId="5869904D" wp14:editId="7EAE64C3">
+            <wp:extent cx="5731510" cy="2914650"/>
+            <wp:effectExtent l="0" t="0" r="0" b="6350"/>
+            <wp:docPr id="1160491862" name="Picture 1"/>
+            <wp:cNvGraphicFramePr>
+              <a:graphicFrameLocks xmlns:a="http://schemas.openxmlformats.org/drawingml/2006/main" noChangeAspect="1"/>
+            </wp:cNvGraphicFramePr>
+            <a:graphic xmlns:a="http://schemas.openxmlformats.org/drawingml/2006/main">
+              <a:graphicData uri="http://schemas.openxmlformats.org/drawingml/2006/picture">
+                <pic:pic xmlns:pic="http://schemas.openxmlformats.org/drawingml/2006/picture">
+                  <pic:nvPicPr>
+                    <pic:cNvPr id="1160491862" name=""/>
+                    <pic:cNvPicPr/>
+                  </pic:nvPicPr>
+                  <pic:blipFill>
+                    <a:blip r:embed="rId17"/>
+                    <a:stretch>
+                      <a:fillRect/>
+                    </a:stretch>
+                  </pic:blipFill>
+                  <pic:spPr>
+                    <a:xfrm>
+                      <a:off x="0" y="0"/>
+                      <a:ext cx="5731510" cy="2914650"/>
+                    </a:xfrm>
+                    <a:prstGeom prst="rect">
+                      <a:avLst/>
+                    </a:prstGeom>
+                  </pic:spPr>
+                </pic:pic>
+              </a:graphicData>
+            </a:graphic>
+          </wp:inline>
+        </w:drawing>
+      </w:r>
+    </w:p>
+    <w:p/>
+    <w:p>
+      <w:r>
+        <w:t>Defaulter is likely  from the Grade F and Garde G with higher Interest rate.</w:t>
+      </w:r>
+    </w:p>
+    <w:p/>
+    <w:p/>
+    <w:p/>
+    <w:p/>
+    <w:p/>
+    <w:p/>
+    <w:p/>
+    <w:p/>
+    <w:p/>
+    <w:p/>
+    <w:p/>
+    <w:p/>
+    <w:p/>
+    <w:p/>
+    <w:p/>
+    <w:p>
+      <w:pPr>
+        <w:pStyle w:val="Heading3"/>
+      </w:pPr>
+      <w:r>
+        <w:lastRenderedPageBreak/>
+        <w:t>Analysis of Loan Amount vs DTI by Loan status and Grade</w:t>
+      </w:r>
+    </w:p>
+    <w:p/>
+    <w:p>
+      <w:r>
+        <w:drawing>
+          <wp:inline distT="0" distB="0" distL="0" distR="0" wp14:anchorId="6C378955" wp14:editId="22777E37">
+            <wp:extent cx="5731510" cy="2954655"/>
+            <wp:effectExtent l="0" t="0" r="0" b="4445"/>
+            <wp:docPr id="482581843" name="Picture 1"/>
+            <wp:cNvGraphicFramePr>
+              <a:graphicFrameLocks xmlns:a="http://schemas.openxmlformats.org/drawingml/2006/main" noChangeAspect="1"/>
+            </wp:cNvGraphicFramePr>
+            <a:graphic xmlns:a="http://schemas.openxmlformats.org/drawingml/2006/main">
+              <a:graphicData uri="http://schemas.openxmlformats.org/drawingml/2006/picture">
+                <pic:pic xmlns:pic="http://schemas.openxmlformats.org/drawingml/2006/picture">
+                  <pic:nvPicPr>
+                    <pic:cNvPr id="482581843" name=""/>
+                    <pic:cNvPicPr/>
+                  </pic:nvPicPr>
+                  <pic:blipFill>
+                    <a:blip r:embed="rId18"/>
+                    <a:stretch>
+                      <a:fillRect/>
+                    </a:stretch>
+                  </pic:blipFill>
+                  <pic:spPr>
+                    <a:xfrm>
+                      <a:off x="0" y="0"/>
+                      <a:ext cx="5731510" cy="2954655"/>
+                    </a:xfrm>
+                    <a:prstGeom prst="rect">
+                      <a:avLst/>
+                    </a:prstGeom>
+                  </pic:spPr>
+                </pic:pic>
+              </a:graphicData>
+            </a:graphic>
+          </wp:inline>
+        </w:drawing>
+      </w:r>
+    </w:p>
+    <w:p/>
+    <w:p>
+      <w:r>
+        <w:drawing>
+          <wp:inline distT="0" distB="0" distL="0" distR="0" wp14:anchorId="06D679C1" wp14:editId="690001A9">
+            <wp:extent cx="5731510" cy="2894965"/>
+            <wp:effectExtent l="0" t="0" r="0" b="635"/>
+            <wp:docPr id="1174538584" name="Picture 1"/>
+            <wp:cNvGraphicFramePr>
+              <a:graphicFrameLocks xmlns:a="http://schemas.openxmlformats.org/drawingml/2006/main" noChangeAspect="1"/>
+            </wp:cNvGraphicFramePr>
+            <a:graphic xmlns:a="http://schemas.openxmlformats.org/drawingml/2006/main">
+              <a:graphicData uri="http://schemas.openxmlformats.org/drawingml/2006/picture">
+                <pic:pic xmlns:pic="http://schemas.openxmlformats.org/drawingml/2006/picture">
+                  <pic:nvPicPr>
+                    <pic:cNvPr id="1174538584" name=""/>
+                    <pic:cNvPicPr/>
+                  </pic:nvPicPr>
+                  <pic:blipFill>
+                    <a:blip r:embed="rId19"/>
+                    <a:stretch>
+                      <a:fillRect/>
+                    </a:stretch>
+                  </pic:blipFill>
+                  <pic:spPr>
+                    <a:xfrm>
+                      <a:off x="0" y="0"/>
+                      <a:ext cx="5731510" cy="2894965"/>
+                    </a:xfrm>
+                    <a:prstGeom prst="rect">
+                      <a:avLst/>
+                    </a:prstGeom>
+                  </pic:spPr>
+                </pic:pic>
+              </a:graphicData>
+            </a:graphic>
+          </wp:inline>
+        </w:drawing>
+      </w:r>
+    </w:p>
+    <w:p/>
+    <w:p/>
+    <w:p>
+      <w:r>
+        <w:t xml:space="preserve">Defaulter is </w:t>
+      </w:r>
+      <w:r>
+        <w:t>gradually increasing with the grade.</w:t>
+      </w:r>
+    </w:p>
+    <w:p/>
+    <w:p/>
+    <w:p/>
+    <w:p/>
+    <w:p/>
+    <w:p/>
+    <w:p/>
+    <w:p/>
+    <w:p/>
+    <w:p>
+      <w:pPr>
+        <w:pStyle w:val="Heading3"/>
+      </w:pPr>
+      <w:r>
+        <w:lastRenderedPageBreak/>
+        <w:t>Analysis of Interest Rate vs  DTI by  Purpose and Loan Status</w:t>
+      </w:r>
+    </w:p>
+    <w:p/>
+    <w:p>
+      <w:r>
+        <w:drawing>
+          <wp:inline distT="0" distB="0" distL="0" distR="0" wp14:anchorId="1F861153" wp14:editId="6B69E923">
+            <wp:extent cx="5731510" cy="2914015"/>
+            <wp:effectExtent l="0" t="0" r="0" b="0"/>
+            <wp:docPr id="16283919" name="Picture 1" descr="A group of blue and red dots&#10;&#10;Description automatically generated"/>
+            <wp:cNvGraphicFramePr>
+              <a:graphicFrameLocks xmlns:a="http://schemas.openxmlformats.org/drawingml/2006/main" noChangeAspect="1"/>
+            </wp:cNvGraphicFramePr>
+            <a:graphic xmlns:a="http://schemas.openxmlformats.org/drawingml/2006/main">
+              <a:graphicData uri="http://schemas.openxmlformats.org/drawingml/2006/picture">
+                <pic:pic xmlns:pic="http://schemas.openxmlformats.org/drawingml/2006/picture">
+                  <pic:nvPicPr>
+                    <pic:cNvPr id="16283919" name="Picture 1" descr="A group of blue and red dots&#10;&#10;Description automatically generated"/>
+                    <pic:cNvPicPr/>
+                  </pic:nvPicPr>
+                  <pic:blipFill>
+                    <a:blip r:embed="rId20"/>
+                    <a:stretch>
+                      <a:fillRect/>
+                    </a:stretch>
+                  </pic:blipFill>
+                  <pic:spPr>
+                    <a:xfrm>
+                      <a:off x="0" y="0"/>
+                      <a:ext cx="5731510" cy="2914015"/>
+                    </a:xfrm>
+                    <a:prstGeom prst="rect">
+                      <a:avLst/>
+                    </a:prstGeom>
+                  </pic:spPr>
+                </pic:pic>
+              </a:graphicData>
+            </a:graphic>
+          </wp:inline>
+        </w:drawing>
+      </w:r>
+    </w:p>
+    <w:p/>
+    <w:p>
+      <w:pPr>
+        <w:pStyle w:val="Heading3"/>
+      </w:pPr>
+      <w:r>
+        <w:t xml:space="preserve">Analysis of </w:t>
+      </w:r>
+      <w:r>
+        <w:t xml:space="preserve">Loan Amount </w:t>
+      </w:r>
+      <w:r>
+        <w:t xml:space="preserve"> vs  DTI by Purpose and Loan Status</w:t>
+      </w:r>
+    </w:p>
+    <w:p/>
+    <w:p>
+      <w:r>
+        <w:drawing>
+          <wp:inline distT="0" distB="0" distL="0" distR="0" wp14:anchorId="577F0F27" wp14:editId="1EEED6B7">
+            <wp:extent cx="5731510" cy="2934335"/>
+            <wp:effectExtent l="0" t="0" r="0" b="0"/>
+            <wp:docPr id="889050343" name="Picture 1" descr="A diagram of different types of data&#10;&#10;Description automatically generated with medium confidence"/>
+            <wp:cNvGraphicFramePr>
+              <a:graphicFrameLocks xmlns:a="http://schemas.openxmlformats.org/drawingml/2006/main" noChangeAspect="1"/>
+            </wp:cNvGraphicFramePr>
+            <a:graphic xmlns:a="http://schemas.openxmlformats.org/drawingml/2006/main">
+              <a:graphicData uri="http://schemas.openxmlformats.org/drawingml/2006/picture">
+                <pic:pic xmlns:pic="http://schemas.openxmlformats.org/drawingml/2006/picture">
+                  <pic:nvPicPr>
+                    <pic:cNvPr id="889050343" name="Picture 1" descr="A diagram of different types of data&#10;&#10;Description automatically generated with medium confidence"/>
+                    <pic:cNvPicPr/>
+                  </pic:nvPicPr>
+                  <pic:blipFill>
+                    <a:blip r:embed="rId21"/>
+                    <a:stretch>
+                      <a:fillRect/>
+                    </a:stretch>
+                  </pic:blipFill>
+                  <pic:spPr>
+                    <a:xfrm>
+                      <a:off x="0" y="0"/>
+                      <a:ext cx="5731510" cy="2934335"/>
+                    </a:xfrm>
+                    <a:prstGeom prst="rect">
+                      <a:avLst/>
+                    </a:prstGeom>
+                  </pic:spPr>
+                </pic:pic>
+              </a:graphicData>
+            </a:graphic>
+          </wp:inline>
+        </w:drawing>
+      </w:r>
+    </w:p>
+    <w:p/>
+    <w:p/>
+    <w:p/>
+    <w:p/>
+    <w:p/>
+    <w:p/>
+    <w:p/>
+    <w:p/>
+    <w:p/>
+    <w:p>
+      <w:r>
+        <w:lastRenderedPageBreak/>
+        <w:t xml:space="preserve">Analysis of </w:t>
+      </w:r>
+      <w:r>
+        <w:t xml:space="preserve">Annual Income </w:t>
+      </w:r>
+      <w:r>
+        <w:t xml:space="preserve"> vs  DTI by  Purpose and Loan Status</w:t>
+      </w:r>
+    </w:p>
+    <w:p/>
+    <w:p>
+      <w:r>
+        <w:drawing>
+          <wp:inline distT="0" distB="0" distL="0" distR="0" wp14:anchorId="55114DF5" wp14:editId="1BFB2DB9">
+            <wp:extent cx="5731510" cy="2964815"/>
+            <wp:effectExtent l="0" t="0" r="0" b="0"/>
+            <wp:docPr id="1906686973" name="Picture 1" descr="A group of blue and red dots&#10;&#10;Description automatically generated"/>
+            <wp:cNvGraphicFramePr>
+              <a:graphicFrameLocks xmlns:a="http://schemas.openxmlformats.org/drawingml/2006/main" noChangeAspect="1"/>
+            </wp:cNvGraphicFramePr>
+            <a:graphic xmlns:a="http://schemas.openxmlformats.org/drawingml/2006/main">
+              <a:graphicData uri="http://schemas.openxmlformats.org/drawingml/2006/picture">
+                <pic:pic xmlns:pic="http://schemas.openxmlformats.org/drawingml/2006/picture">
+                  <pic:nvPicPr>
+                    <pic:cNvPr id="1906686973" name="Picture 1" descr="A group of blue and red dots&#10;&#10;Description automatically generated"/>
+                    <pic:cNvPicPr/>
+                  </pic:nvPicPr>
+                  <pic:blipFill>
+                    <a:blip r:embed="rId22"/>
+                    <a:stretch>
+                      <a:fillRect/>
+                    </a:stretch>
+                  </pic:blipFill>
+                  <pic:spPr>
+                    <a:xfrm>
+                      <a:off x="0" y="0"/>
+                      <a:ext cx="5731510" cy="2964815"/>
+                    </a:xfrm>
+                    <a:prstGeom prst="rect">
+                      <a:avLst/>
+                    </a:prstGeom>
+                  </pic:spPr>
+                </pic:pic>
+              </a:graphicData>
+            </a:graphic>
+          </wp:inline>
+        </w:drawing>
+      </w:r>
+    </w:p>
+    <w:p/>
+    <w:p>
+      <w:r>
+        <w:t>As per the above analysis, defaulter is most likely, if they have taken a large amount loan for small business and they have low annual income.</w:t>
+      </w:r>
+    </w:p>
+    <w:p/>
+    <w:p/>
     <w:sectPr>
       <w:pgSz w:w="11906" w:h="16838"/>
       <w:pgMar w:top="1440" w:right="1440" w:bottom="1440" w:left="1440" w:header="708" w:footer="708" w:gutter="0"/>
@@ -681,6 +2554,232 @@
 <file path=word/numbering.xml><?xml version="1.0" encoding="utf-8"?>
 <w:numbering xmlns:wpc="http://schemas.microsoft.com/office/word/2010/wordprocessingCanvas" xmlns:cx="http://schemas.microsoft.com/office/drawing/2014/chartex" xmlns:cx1="http://schemas.microsoft.com/office/drawing/2015/9/8/chartex" xmlns:cx2="http://schemas.microsoft.com/office/drawing/2015/10/21/chartex" xmlns:cx3="http://schemas.microsoft.com/office/drawing/2016/5/9/chartex" xmlns:cx4="http://schemas.microsoft.com/office/drawing/2016/5/10/chartex" xmlns:cx5="http://schemas.microsoft.com/office/drawing/2016/5/11/chartex" xmlns:cx6="http://schemas.microsoft.com/office/drawing/2016/5/12/chartex" xmlns:cx7="http://schemas.microsoft.com/office/drawing/2016/5/13/chartex" xmlns:cx8="http://schemas.microsoft.com/office/drawing/2016/5/14/chartex" xmlns:mc="http://schemas.openxmlformats.org/markup-compatibility/2006" xmlns:aink="http://schemas.microsoft.com/office/drawing/2016/ink" xmlns:am3d="http://schemas.microsoft.com/office/drawing/2017/model3d" xmlns:o="urn:schemas-microsoft-com:office:office" xmlns:oel="http://schemas.microsoft.com/office/2019/extlst" xmlns:r="http://schemas.openxmlformats.org/officeDocument/2006/relationships" xmlns:m="http://schemas.openxmlformats.org/officeDocument/2006/math" xmlns:v="urn:schemas-microsoft-com:vml" xmlns:wp14="http://schemas.microsoft.com/office/word/2010/wordprocessingDrawing" xmlns:wp="http://schemas.openxmlformats.org/drawingml/2006/wordprocessingDrawing" xmlns:w10="urn:schemas-microsoft-com:office:word" xmlns:w="http://schemas.openxmlformats.org/wordprocessingml/2006/main" xmlns:w14="http://schemas.microsoft.com/office/word/2010/wordml" xmlns:w15="http://schemas.microsoft.com/office/word/2012/wordml" xmlns:w16cex="http://schemas.microsoft.com/office/word/2018/wordml/cex" xmlns:w16cid="http://schemas.microsoft.com/office/word/2016/wordml/cid" xmlns:w16="http://schemas.microsoft.com/office/word/2018/wordml" xmlns:w16sdtdh="http://schemas.microsoft.com/office/word/2020/wordml/sdtdatahash" xmlns:w16se="http://schemas.microsoft.com/office/word/2015/wordml/symex" xmlns:wpg="http://schemas.microsoft.com/office/word/2010/wordprocessingGroup" xmlns:wpi="http://schemas.microsoft.com/office/word/2010/wordprocessingInk" xmlns:wne="http://schemas.microsoft.com/office/word/2006/wordml" xmlns:wps="http://schemas.microsoft.com/office/word/2010/wordprocessingShape" mc:Ignorable="w14 w15 w16se w16cid w16 w16cex w16sdtdh wp14">
   <w:abstractNum w:abstractNumId="0" w15:restartNumberingAfterBreak="0">
+    <w:nsid w:val="034D57CE"/>
+    <w:multiLevelType w:val="hybridMultilevel"/>
+    <w:tmpl w:val="5F1405DA"/>
+    <w:lvl w:ilvl="0" w:tplc="08090001">
+      <w:start w:val="1"/>
+      <w:numFmt w:val="bullet"/>
+      <w:lvlText w:val=""/>
+      <w:lvlJc w:val="left"/>
+      <w:pPr>
+        <w:ind w:left="720" w:hanging="360"/>
+      </w:pPr>
+      <w:rPr>
+        <w:rFonts w:ascii="Symbol" w:hAnsi="Symbol" w:hint="default"/>
+      </w:rPr>
+    </w:lvl>
+    <w:lvl w:ilvl="1" w:tplc="08090003" w:tentative="1">
+      <w:start w:val="1"/>
+      <w:numFmt w:val="bullet"/>
+      <w:lvlText w:val="o"/>
+      <w:lvlJc w:val="left"/>
+      <w:pPr>
+        <w:ind w:left="1440" w:hanging="360"/>
+      </w:pPr>
+      <w:rPr>
+        <w:rFonts w:ascii="Courier New" w:hAnsi="Courier New" w:cs="Courier New" w:hint="default"/>
+      </w:rPr>
+    </w:lvl>
+    <w:lvl w:ilvl="2" w:tplc="08090005" w:tentative="1">
+      <w:start w:val="1"/>
+      <w:numFmt w:val="bullet"/>
+      <w:lvlText w:val=""/>
+      <w:lvlJc w:val="left"/>
+      <w:pPr>
+        <w:ind w:left="2160" w:hanging="360"/>
+      </w:pPr>
+      <w:rPr>
+        <w:rFonts w:ascii="Wingdings" w:hAnsi="Wingdings" w:hint="default"/>
+      </w:rPr>
+    </w:lvl>
+    <w:lvl w:ilvl="3" w:tplc="08090001" w:tentative="1">
+      <w:start w:val="1"/>
+      <w:numFmt w:val="bullet"/>
+      <w:lvlText w:val=""/>
+      <w:lvlJc w:val="left"/>
+      <w:pPr>
+        <w:ind w:left="2880" w:hanging="360"/>
+      </w:pPr>
+      <w:rPr>
+        <w:rFonts w:ascii="Symbol" w:hAnsi="Symbol" w:hint="default"/>
+      </w:rPr>
+    </w:lvl>
+    <w:lvl w:ilvl="4" w:tplc="08090003" w:tentative="1">
+      <w:start w:val="1"/>
+      <w:numFmt w:val="bullet"/>
+      <w:lvlText w:val="o"/>
+      <w:lvlJc w:val="left"/>
+      <w:pPr>
+        <w:ind w:left="3600" w:hanging="360"/>
+      </w:pPr>
+      <w:rPr>
+        <w:rFonts w:ascii="Courier New" w:hAnsi="Courier New" w:cs="Courier New" w:hint="default"/>
+      </w:rPr>
+    </w:lvl>
+    <w:lvl w:ilvl="5" w:tplc="08090005" w:tentative="1">
+      <w:start w:val="1"/>
+      <w:numFmt w:val="bullet"/>
+      <w:lvlText w:val=""/>
+      <w:lvlJc w:val="left"/>
+      <w:pPr>
+        <w:ind w:left="4320" w:hanging="360"/>
+      </w:pPr>
+      <w:rPr>
+        <w:rFonts w:ascii="Wingdings" w:hAnsi="Wingdings" w:hint="default"/>
+      </w:rPr>
+    </w:lvl>
+    <w:lvl w:ilvl="6" w:tplc="08090001" w:tentative="1">
+      <w:start w:val="1"/>
+      <w:numFmt w:val="bullet"/>
+      <w:lvlText w:val=""/>
+      <w:lvlJc w:val="left"/>
+      <w:pPr>
+        <w:ind w:left="5040" w:hanging="360"/>
+      </w:pPr>
+      <w:rPr>
+        <w:rFonts w:ascii="Symbol" w:hAnsi="Symbol" w:hint="default"/>
+      </w:rPr>
+    </w:lvl>
+    <w:lvl w:ilvl="7" w:tplc="08090003" w:tentative="1">
+      <w:start w:val="1"/>
+      <w:numFmt w:val="bullet"/>
+      <w:lvlText w:val="o"/>
+      <w:lvlJc w:val="left"/>
+      <w:pPr>
+        <w:ind w:left="5760" w:hanging="360"/>
+      </w:pPr>
+      <w:rPr>
+        <w:rFonts w:ascii="Courier New" w:hAnsi="Courier New" w:cs="Courier New" w:hint="default"/>
+      </w:rPr>
+    </w:lvl>
+    <w:lvl w:ilvl="8" w:tplc="08090005" w:tentative="1">
+      <w:start w:val="1"/>
+      <w:numFmt w:val="bullet"/>
+      <w:lvlText w:val=""/>
+      <w:lvlJc w:val="left"/>
+      <w:pPr>
+        <w:ind w:left="6480" w:hanging="360"/>
+      </w:pPr>
+      <w:rPr>
+        <w:rFonts w:ascii="Wingdings" w:hAnsi="Wingdings" w:hint="default"/>
+      </w:rPr>
+    </w:lvl>
+  </w:abstractNum>
+  <w:abstractNum w:abstractNumId="1" w15:restartNumberingAfterBreak="0">
+    <w:nsid w:val="055C5774"/>
+    <w:multiLevelType w:val="hybridMultilevel"/>
+    <w:tmpl w:val="9F1EB668"/>
+    <w:lvl w:ilvl="0" w:tplc="08090001">
+      <w:start w:val="1"/>
+      <w:numFmt w:val="bullet"/>
+      <w:lvlText w:val=""/>
+      <w:lvlJc w:val="left"/>
+      <w:pPr>
+        <w:ind w:left="720" w:hanging="360"/>
+      </w:pPr>
+      <w:rPr>
+        <w:rFonts w:ascii="Symbol" w:hAnsi="Symbol" w:hint="default"/>
+      </w:rPr>
+    </w:lvl>
+    <w:lvl w:ilvl="1" w:tplc="08090003" w:tentative="1">
+      <w:start w:val="1"/>
+      <w:numFmt w:val="bullet"/>
+      <w:lvlText w:val="o"/>
+      <w:lvlJc w:val="left"/>
+      <w:pPr>
+        <w:ind w:left="1440" w:hanging="360"/>
+      </w:pPr>
+      <w:rPr>
+        <w:rFonts w:ascii="Courier New" w:hAnsi="Courier New" w:cs="Courier New" w:hint="default"/>
+      </w:rPr>
+    </w:lvl>
+    <w:lvl w:ilvl="2" w:tplc="08090005" w:tentative="1">
+      <w:start w:val="1"/>
+      <w:numFmt w:val="bullet"/>
+      <w:lvlText w:val=""/>
+      <w:lvlJc w:val="left"/>
+      <w:pPr>
+        <w:ind w:left="2160" w:hanging="360"/>
+      </w:pPr>
+      <w:rPr>
+        <w:rFonts w:ascii="Wingdings" w:hAnsi="Wingdings" w:hint="default"/>
+      </w:rPr>
+    </w:lvl>
+    <w:lvl w:ilvl="3" w:tplc="08090001" w:tentative="1">
+      <w:start w:val="1"/>
+      <w:numFmt w:val="bullet"/>
+      <w:lvlText w:val=""/>
+      <w:lvlJc w:val="left"/>
+      <w:pPr>
+        <w:ind w:left="2880" w:hanging="360"/>
+      </w:pPr>
+      <w:rPr>
+        <w:rFonts w:ascii="Symbol" w:hAnsi="Symbol" w:hint="default"/>
+      </w:rPr>
+    </w:lvl>
+    <w:lvl w:ilvl="4" w:tplc="08090003" w:tentative="1">
+      <w:start w:val="1"/>
+      <w:numFmt w:val="bullet"/>
+      <w:lvlText w:val="o"/>
+      <w:lvlJc w:val="left"/>
+      <w:pPr>
+        <w:ind w:left="3600" w:hanging="360"/>
+      </w:pPr>
+      <w:rPr>
+        <w:rFonts w:ascii="Courier New" w:hAnsi="Courier New" w:cs="Courier New" w:hint="default"/>
+      </w:rPr>
+    </w:lvl>
+    <w:lvl w:ilvl="5" w:tplc="08090005" w:tentative="1">
+      <w:start w:val="1"/>
+      <w:numFmt w:val="bullet"/>
+      <w:lvlText w:val=""/>
+      <w:lvlJc w:val="left"/>
+      <w:pPr>
+        <w:ind w:left="4320" w:hanging="360"/>
+      </w:pPr>
+      <w:rPr>
+        <w:rFonts w:ascii="Wingdings" w:hAnsi="Wingdings" w:hint="default"/>
+      </w:rPr>
+    </w:lvl>
+    <w:lvl w:ilvl="6" w:tplc="08090001" w:tentative="1">
+      <w:start w:val="1"/>
+      <w:numFmt w:val="bullet"/>
+      <w:lvlText w:val=""/>
+      <w:lvlJc w:val="left"/>
+      <w:pPr>
+        <w:ind w:left="5040" w:hanging="360"/>
+      </w:pPr>
+      <w:rPr>
+        <w:rFonts w:ascii="Symbol" w:hAnsi="Symbol" w:hint="default"/>
+      </w:rPr>
+    </w:lvl>
+    <w:lvl w:ilvl="7" w:tplc="08090003" w:tentative="1">
+      <w:start w:val="1"/>
+      <w:numFmt w:val="bullet"/>
+      <w:lvlText w:val="o"/>
+      <w:lvlJc w:val="left"/>
+      <w:pPr>
+        <w:ind w:left="5760" w:hanging="360"/>
+      </w:pPr>
+      <w:rPr>
+        <w:rFonts w:ascii="Courier New" w:hAnsi="Courier New" w:cs="Courier New" w:hint="default"/>
+      </w:rPr>
+    </w:lvl>
+    <w:lvl w:ilvl="8" w:tplc="08090005" w:tentative="1">
+      <w:start w:val="1"/>
+      <w:numFmt w:val="bullet"/>
+      <w:lvlText w:val=""/>
+      <w:lvlJc w:val="left"/>
+      <w:pPr>
+        <w:ind w:left="6480" w:hanging="360"/>
+      </w:pPr>
+      <w:rPr>
+        <w:rFonts w:ascii="Wingdings" w:hAnsi="Wingdings" w:hint="default"/>
+      </w:rPr>
+    </w:lvl>
+  </w:abstractNum>
+  <w:abstractNum w:abstractNumId="2" w15:restartNumberingAfterBreak="0">
     <w:nsid w:val="15882433"/>
     <w:multiLevelType w:val="hybridMultilevel"/>
     <w:tmpl w:val="E0664930"/>
@@ -793,10 +2892,10 @@
       </w:rPr>
     </w:lvl>
   </w:abstractNum>
-  <w:abstractNum w:abstractNumId="1" w15:restartNumberingAfterBreak="0">
+  <w:abstractNum w:abstractNumId="3" w15:restartNumberingAfterBreak="0">
     <w:nsid w:val="1CBF0B4D"/>
     <w:multiLevelType w:val="hybridMultilevel"/>
-    <w:tmpl w:val="57EC6B46"/>
+    <w:tmpl w:val="8BEEBCD2"/>
     <w:lvl w:ilvl="0" w:tplc="08090001">
       <w:start w:val="1"/>
       <w:numFmt w:val="bullet"/>
@@ -809,104 +2908,104 @@
         <w:rFonts w:ascii="Symbol" w:hAnsi="Symbol" w:hint="default"/>
       </w:rPr>
     </w:lvl>
-    <w:lvl w:ilvl="1" w:tplc="08090003" w:tentative="1">
+    <w:lvl w:ilvl="1" w:tplc="61EAE9FA">
+      <w:start w:val="8"/>
+      <w:numFmt w:val="bullet"/>
+      <w:lvlText w:val="-"/>
+      <w:lvlJc w:val="left"/>
+      <w:pPr>
+        <w:ind w:left="1440" w:hanging="360"/>
+      </w:pPr>
+      <w:rPr>
+        <w:rFonts w:ascii="Aptos" w:eastAsiaTheme="minorHAnsi" w:hAnsi="Aptos" w:cstheme="minorBidi" w:hint="default"/>
+      </w:rPr>
+    </w:lvl>
+    <w:lvl w:ilvl="2" w:tplc="08090005" w:tentative="1">
+      <w:start w:val="1"/>
+      <w:numFmt w:val="bullet"/>
+      <w:lvlText w:val=""/>
+      <w:lvlJc w:val="left"/>
+      <w:pPr>
+        <w:ind w:left="2160" w:hanging="360"/>
+      </w:pPr>
+      <w:rPr>
+        <w:rFonts w:ascii="Wingdings" w:hAnsi="Wingdings" w:hint="default"/>
+      </w:rPr>
+    </w:lvl>
+    <w:lvl w:ilvl="3" w:tplc="08090001" w:tentative="1">
+      <w:start w:val="1"/>
+      <w:numFmt w:val="bullet"/>
+      <w:lvlText w:val=""/>
+      <w:lvlJc w:val="left"/>
+      <w:pPr>
+        <w:ind w:left="2880" w:hanging="360"/>
+      </w:pPr>
+      <w:rPr>
+        <w:rFonts w:ascii="Symbol" w:hAnsi="Symbol" w:hint="default"/>
+      </w:rPr>
+    </w:lvl>
+    <w:lvl w:ilvl="4" w:tplc="08090003" w:tentative="1">
       <w:start w:val="1"/>
       <w:numFmt w:val="bullet"/>
       <w:lvlText w:val="o"/>
       <w:lvlJc w:val="left"/>
       <w:pPr>
-        <w:ind w:left="1440" w:hanging="360"/>
+        <w:ind w:left="3600" w:hanging="360"/>
       </w:pPr>
       <w:rPr>
         <w:rFonts w:ascii="Courier New" w:hAnsi="Courier New" w:cs="Courier New" w:hint="default"/>
       </w:rPr>
     </w:lvl>
-    <w:lvl w:ilvl="2" w:tplc="08090005" w:tentative="1">
+    <w:lvl w:ilvl="5" w:tplc="08090005" w:tentative="1">
       <w:start w:val="1"/>
       <w:numFmt w:val="bullet"/>
       <w:lvlText w:val=""/>
       <w:lvlJc w:val="left"/>
       <w:pPr>
-        <w:ind w:left="2160" w:hanging="360"/>
+        <w:ind w:left="4320" w:hanging="360"/>
       </w:pPr>
       <w:rPr>
         <w:rFonts w:ascii="Wingdings" w:hAnsi="Wingdings" w:hint="default"/>
       </w:rPr>
     </w:lvl>
-    <w:lvl w:ilvl="3" w:tplc="08090001" w:tentative="1">
+    <w:lvl w:ilvl="6" w:tplc="08090001" w:tentative="1">
       <w:start w:val="1"/>
       <w:numFmt w:val="bullet"/>
       <w:lvlText w:val=""/>
       <w:lvlJc w:val="left"/>
       <w:pPr>
-        <w:ind w:left="2880" w:hanging="360"/>
+        <w:ind w:left="5040" w:hanging="360"/>
       </w:pPr>
       <w:rPr>
         <w:rFonts w:ascii="Symbol" w:hAnsi="Symbol" w:hint="default"/>
       </w:rPr>
     </w:lvl>
-    <w:lvl w:ilvl="4" w:tplc="08090003" w:tentative="1">
+    <w:lvl w:ilvl="7" w:tplc="08090003" w:tentative="1">
       <w:start w:val="1"/>
       <w:numFmt w:val="bullet"/>
       <w:lvlText w:val="o"/>
       <w:lvlJc w:val="left"/>
       <w:pPr>
-        <w:ind w:left="3600" w:hanging="360"/>
+        <w:ind w:left="5760" w:hanging="360"/>
       </w:pPr>
       <w:rPr>
         <w:rFonts w:ascii="Courier New" w:hAnsi="Courier New" w:cs="Courier New" w:hint="default"/>
       </w:rPr>
     </w:lvl>
-    <w:lvl w:ilvl="5" w:tplc="08090005" w:tentative="1">
+    <w:lvl w:ilvl="8" w:tplc="08090005" w:tentative="1">
       <w:start w:val="1"/>
       <w:numFmt w:val="bullet"/>
       <w:lvlText w:val=""/>
       <w:lvlJc w:val="left"/>
       <w:pPr>
-        <w:ind w:left="4320" w:hanging="360"/>
+        <w:ind w:left="6480" w:hanging="360"/>
       </w:pPr>
       <w:rPr>
         <w:rFonts w:ascii="Wingdings" w:hAnsi="Wingdings" w:hint="default"/>
       </w:rPr>
     </w:lvl>
-    <w:lvl w:ilvl="6" w:tplc="08090001" w:tentative="1">
-      <w:start w:val="1"/>
-      <w:numFmt w:val="bullet"/>
-      <w:lvlText w:val=""/>
-      <w:lvlJc w:val="left"/>
-      <w:pPr>
-        <w:ind w:left="5040" w:hanging="360"/>
-      </w:pPr>
-      <w:rPr>
-        <w:rFonts w:ascii="Symbol" w:hAnsi="Symbol" w:hint="default"/>
-      </w:rPr>
-    </w:lvl>
-    <w:lvl w:ilvl="7" w:tplc="08090003" w:tentative="1">
-      <w:start w:val="1"/>
-      <w:numFmt w:val="bullet"/>
-      <w:lvlText w:val="o"/>
-      <w:lvlJc w:val="left"/>
-      <w:pPr>
-        <w:ind w:left="5760" w:hanging="360"/>
-      </w:pPr>
-      <w:rPr>
-        <w:rFonts w:ascii="Courier New" w:hAnsi="Courier New" w:cs="Courier New" w:hint="default"/>
-      </w:rPr>
-    </w:lvl>
-    <w:lvl w:ilvl="8" w:tplc="08090005" w:tentative="1">
-      <w:start w:val="1"/>
-      <w:numFmt w:val="bullet"/>
-      <w:lvlText w:val=""/>
-      <w:lvlJc w:val="left"/>
-      <w:pPr>
-        <w:ind w:left="6480" w:hanging="360"/>
-      </w:pPr>
-      <w:rPr>
-        <w:rFonts w:ascii="Wingdings" w:hAnsi="Wingdings" w:hint="default"/>
-      </w:rPr>
-    </w:lvl>
   </w:abstractNum>
-  <w:abstractNum w:abstractNumId="2" w15:restartNumberingAfterBreak="0">
+  <w:abstractNum w:abstractNumId="4" w15:restartNumberingAfterBreak="0">
     <w:nsid w:val="426566E9"/>
     <w:multiLevelType w:val="hybridMultilevel"/>
     <w:tmpl w:val="73C6CF78"/>
@@ -1019,7 +3118,120 @@
       </w:rPr>
     </w:lvl>
   </w:abstractNum>
-  <w:abstractNum w:abstractNumId="3" w15:restartNumberingAfterBreak="0">
+  <w:abstractNum w:abstractNumId="5" w15:restartNumberingAfterBreak="0">
+    <w:nsid w:val="446D4464"/>
+    <w:multiLevelType w:val="hybridMultilevel"/>
+    <w:tmpl w:val="EA9CE872"/>
+    <w:lvl w:ilvl="0" w:tplc="08090001">
+      <w:start w:val="1"/>
+      <w:numFmt w:val="bullet"/>
+      <w:lvlText w:val=""/>
+      <w:lvlJc w:val="left"/>
+      <w:pPr>
+        <w:ind w:left="720" w:hanging="360"/>
+      </w:pPr>
+      <w:rPr>
+        <w:rFonts w:ascii="Symbol" w:hAnsi="Symbol" w:hint="default"/>
+      </w:rPr>
+    </w:lvl>
+    <w:lvl w:ilvl="1" w:tplc="08090003" w:tentative="1">
+      <w:start w:val="1"/>
+      <w:numFmt w:val="bullet"/>
+      <w:lvlText w:val="o"/>
+      <w:lvlJc w:val="left"/>
+      <w:pPr>
+        <w:ind w:left="1440" w:hanging="360"/>
+      </w:pPr>
+      <w:rPr>
+        <w:rFonts w:ascii="Courier New" w:hAnsi="Courier New" w:cs="Courier New" w:hint="default"/>
+      </w:rPr>
+    </w:lvl>
+    <w:lvl w:ilvl="2" w:tplc="08090005" w:tentative="1">
+      <w:start w:val="1"/>
+      <w:numFmt w:val="bullet"/>
+      <w:lvlText w:val=""/>
+      <w:lvlJc w:val="left"/>
+      <w:pPr>
+        <w:ind w:left="2160" w:hanging="360"/>
+      </w:pPr>
+      <w:rPr>
+        <w:rFonts w:ascii="Wingdings" w:hAnsi="Wingdings" w:hint="default"/>
+      </w:rPr>
+    </w:lvl>
+    <w:lvl w:ilvl="3" w:tplc="08090001" w:tentative="1">
+      <w:start w:val="1"/>
+      <w:numFmt w:val="bullet"/>
+      <w:lvlText w:val=""/>
+      <w:lvlJc w:val="left"/>
+      <w:pPr>
+        <w:ind w:left="2880" w:hanging="360"/>
+      </w:pPr>
+      <w:rPr>
+        <w:rFonts w:ascii="Symbol" w:hAnsi="Symbol" w:hint="default"/>
+      </w:rPr>
+    </w:lvl>
+    <w:lvl w:ilvl="4" w:tplc="08090003" w:tentative="1">
+      <w:start w:val="1"/>
+      <w:numFmt w:val="bullet"/>
+      <w:lvlText w:val="o"/>
+      <w:lvlJc w:val="left"/>
+      <w:pPr>
+        <w:ind w:left="3600" w:hanging="360"/>
+      </w:pPr>
+      <w:rPr>
+        <w:rFonts w:ascii="Courier New" w:hAnsi="Courier New" w:cs="Courier New" w:hint="default"/>
+      </w:rPr>
+    </w:lvl>
+    <w:lvl w:ilvl="5" w:tplc="08090005" w:tentative="1">
+      <w:start w:val="1"/>
+      <w:numFmt w:val="bullet"/>
+      <w:lvlText w:val=""/>
+      <w:lvlJc w:val="left"/>
+      <w:pPr>
+        <w:ind w:left="4320" w:hanging="360"/>
+      </w:pPr>
+      <w:rPr>
+        <w:rFonts w:ascii="Wingdings" w:hAnsi="Wingdings" w:hint="default"/>
+      </w:rPr>
+    </w:lvl>
+    <w:lvl w:ilvl="6" w:tplc="08090001" w:tentative="1">
+      <w:start w:val="1"/>
+      <w:numFmt w:val="bullet"/>
+      <w:lvlText w:val=""/>
+      <w:lvlJc w:val="left"/>
+      <w:pPr>
+        <w:ind w:left="5040" w:hanging="360"/>
+      </w:pPr>
+      <w:rPr>
+        <w:rFonts w:ascii="Symbol" w:hAnsi="Symbol" w:hint="default"/>
+      </w:rPr>
+    </w:lvl>
+    <w:lvl w:ilvl="7" w:tplc="08090003" w:tentative="1">
+      <w:start w:val="1"/>
+      <w:numFmt w:val="bullet"/>
+      <w:lvlText w:val="o"/>
+      <w:lvlJc w:val="left"/>
+      <w:pPr>
+        <w:ind w:left="5760" w:hanging="360"/>
+      </w:pPr>
+      <w:rPr>
+        <w:rFonts w:ascii="Courier New" w:hAnsi="Courier New" w:cs="Courier New" w:hint="default"/>
+      </w:rPr>
+    </w:lvl>
+    <w:lvl w:ilvl="8" w:tplc="08090005" w:tentative="1">
+      <w:start w:val="1"/>
+      <w:numFmt w:val="bullet"/>
+      <w:lvlText w:val=""/>
+      <w:lvlJc w:val="left"/>
+      <w:pPr>
+        <w:ind w:left="6480" w:hanging="360"/>
+      </w:pPr>
+      <w:rPr>
+        <w:rFonts w:ascii="Wingdings" w:hAnsi="Wingdings" w:hint="default"/>
+      </w:rPr>
+    </w:lvl>
+  </w:abstractNum>
+  <w:abstractNum w:abstractNumId="6" w15:restartNumberingAfterBreak="0">
     <w:nsid w:val="4A671A6A"/>
     <w:multiLevelType w:val="hybridMultilevel"/>
     <w:tmpl w:val="301AB29A"/>
@@ -1132,7 +3344,7 @@
       </w:rPr>
     </w:lvl>
   </w:abstractNum>
-  <w:abstractNum w:abstractNumId="4" w15:restartNumberingAfterBreak="0">
+  <w:abstractNum w:abstractNumId="7" w15:restartNumberingAfterBreak="0">
     <w:nsid w:val="5A302C8F"/>
     <w:multiLevelType w:val="hybridMultilevel"/>
     <w:tmpl w:val="391C7698"/>
@@ -1245,7 +3457,120 @@
       </w:rPr>
     </w:lvl>
   </w:abstractNum>
-  <w:abstractNum w:abstractNumId="5" w15:restartNumberingAfterBreak="0">
+  <w:abstractNum w:abstractNumId="8" w15:restartNumberingAfterBreak="0">
+    <w:nsid w:val="5D320C35"/>
+    <w:multiLevelType w:val="hybridMultilevel"/>
+    <w:tmpl w:val="FC805DFC"/>
+    <w:lvl w:ilvl="0" w:tplc="08090001">
+      <w:start w:val="1"/>
+      <w:numFmt w:val="bullet"/>
+      <w:lvlText w:val=""/>
+      <w:lvlJc w:val="left"/>
+      <w:pPr>
+        <w:ind w:left="720" w:hanging="360"/>
+      </w:pPr>
+      <w:rPr>
+        <w:rFonts w:ascii="Symbol" w:hAnsi="Symbol" w:hint="default"/>
+      </w:rPr>
+    </w:lvl>
+    <w:lvl w:ilvl="1" w:tplc="08090003" w:tentative="1">
+      <w:start w:val="1"/>
+      <w:numFmt w:val="bullet"/>
+      <w:lvlText w:val="o"/>
+      <w:lvlJc w:val="left"/>
+      <w:pPr>
+        <w:ind w:left="1440" w:hanging="360"/>
+      </w:pPr>
+      <w:rPr>
+        <w:rFonts w:ascii="Courier New" w:hAnsi="Courier New" w:cs="Courier New" w:hint="default"/>
+      </w:rPr>
+    </w:lvl>
+    <w:lvl w:ilvl="2" w:tplc="08090005" w:tentative="1">
+      <w:start w:val="1"/>
+      <w:numFmt w:val="bullet"/>
+      <w:lvlText w:val=""/>
+      <w:lvlJc w:val="left"/>
+      <w:pPr>
+        <w:ind w:left="2160" w:hanging="360"/>
+      </w:pPr>
+      <w:rPr>
+        <w:rFonts w:ascii="Wingdings" w:hAnsi="Wingdings" w:hint="default"/>
+      </w:rPr>
+    </w:lvl>
+    <w:lvl w:ilvl="3" w:tplc="08090001" w:tentative="1">
+      <w:start w:val="1"/>
+      <w:numFmt w:val="bullet"/>
+      <w:lvlText w:val=""/>
+      <w:lvlJc w:val="left"/>
+      <w:pPr>
+        <w:ind w:left="2880" w:hanging="360"/>
+      </w:pPr>
+      <w:rPr>
+        <w:rFonts w:ascii="Symbol" w:hAnsi="Symbol" w:hint="default"/>
+      </w:rPr>
+    </w:lvl>
+    <w:lvl w:ilvl="4" w:tplc="08090003" w:tentative="1">
+      <w:start w:val="1"/>
+      <w:numFmt w:val="bullet"/>
+      <w:lvlText w:val="o"/>
+      <w:lvlJc w:val="left"/>
+      <w:pPr>
+        <w:ind w:left="3600" w:hanging="360"/>
+      </w:pPr>
+      <w:rPr>
+        <w:rFonts w:ascii="Courier New" w:hAnsi="Courier New" w:cs="Courier New" w:hint="default"/>
+      </w:rPr>
+    </w:lvl>
+    <w:lvl w:ilvl="5" w:tplc="08090005" w:tentative="1">
+      <w:start w:val="1"/>
+      <w:numFmt w:val="bullet"/>
+      <w:lvlText w:val=""/>
+      <w:lvlJc w:val="left"/>
+      <w:pPr>
+        <w:ind w:left="4320" w:hanging="360"/>
+      </w:pPr>
+      <w:rPr>
+        <w:rFonts w:ascii="Wingdings" w:hAnsi="Wingdings" w:hint="default"/>
+      </w:rPr>
+    </w:lvl>
+    <w:lvl w:ilvl="6" w:tplc="08090001" w:tentative="1">
+      <w:start w:val="1"/>
+      <w:numFmt w:val="bullet"/>
+      <w:lvlText w:val=""/>
+      <w:lvlJc w:val="left"/>
+      <w:pPr>
+        <w:ind w:left="5040" w:hanging="360"/>
+      </w:pPr>
+      <w:rPr>
+        <w:rFonts w:ascii="Symbol" w:hAnsi="Symbol" w:hint="default"/>
+      </w:rPr>
+    </w:lvl>
+    <w:lvl w:ilvl="7" w:tplc="08090003" w:tentative="1">
+      <w:start w:val="1"/>
+      <w:numFmt w:val="bullet"/>
+      <w:lvlText w:val="o"/>
+      <w:lvlJc w:val="left"/>
+      <w:pPr>
+        <w:ind w:left="5760" w:hanging="360"/>
+      </w:pPr>
+      <w:rPr>
+        <w:rFonts w:ascii="Courier New" w:hAnsi="Courier New" w:cs="Courier New" w:hint="default"/>
+      </w:rPr>
+    </w:lvl>
+    <w:lvl w:ilvl="8" w:tplc="08090005" w:tentative="1">
+      <w:start w:val="1"/>
+      <w:numFmt w:val="bullet"/>
+      <w:lvlText w:val=""/>
+      <w:lvlJc w:val="left"/>
+      <w:pPr>
+        <w:ind w:left="6480" w:hanging="360"/>
+      </w:pPr>
+      <w:rPr>
+        <w:rFonts w:ascii="Wingdings" w:hAnsi="Wingdings" w:hint="default"/>
+      </w:rPr>
+    </w:lvl>
+  </w:abstractNum>
+  <w:abstractNum w:abstractNumId="9" w15:restartNumberingAfterBreak="0">
     <w:nsid w:val="61FF43B1"/>
     <w:multiLevelType w:val="hybridMultilevel"/>
     <w:tmpl w:val="39281F86"/>
@@ -1358,23 +3683,335 @@
       </w:rPr>
     </w:lvl>
   </w:abstractNum>
+  <w:abstractNum w:abstractNumId="10" w15:restartNumberingAfterBreak="0">
+    <w:nsid w:val="66A4748D"/>
+    <w:multiLevelType w:val="hybridMultilevel"/>
+    <w:tmpl w:val="249A8864"/>
+    <w:lvl w:ilvl="0" w:tplc="0809000F">
+      <w:start w:val="1"/>
+      <w:numFmt w:val="decimal"/>
+      <w:lvlText w:val="%1."/>
+      <w:lvlJc w:val="left"/>
+      <w:pPr>
+        <w:ind w:left="720" w:hanging="360"/>
+      </w:pPr>
+      <w:rPr>
+        <w:rFonts w:hint="default"/>
+      </w:rPr>
+    </w:lvl>
+    <w:lvl w:ilvl="1" w:tplc="08090019">
+      <w:start w:val="1"/>
+      <w:numFmt w:val="lowerLetter"/>
+      <w:lvlText w:val="%2."/>
+      <w:lvlJc w:val="left"/>
+      <w:pPr>
+        <w:ind w:left="1440" w:hanging="360"/>
+      </w:pPr>
+    </w:lvl>
+    <w:lvl w:ilvl="2" w:tplc="0809001B" w:tentative="1">
+      <w:start w:val="1"/>
+      <w:numFmt w:val="lowerRoman"/>
+      <w:lvlText w:val="%3."/>
+      <w:lvlJc w:val="right"/>
+      <w:pPr>
+        <w:ind w:left="2160" w:hanging="180"/>
+      </w:pPr>
+    </w:lvl>
+    <w:lvl w:ilvl="3" w:tplc="0809000F" w:tentative="1">
+      <w:start w:val="1"/>
+      <w:numFmt w:val="decimal"/>
+      <w:lvlText w:val="%4."/>
+      <w:lvlJc w:val="left"/>
+      <w:pPr>
+        <w:ind w:left="2880" w:hanging="360"/>
+      </w:pPr>
+    </w:lvl>
+    <w:lvl w:ilvl="4" w:tplc="08090019" w:tentative="1">
+      <w:start w:val="1"/>
+      <w:numFmt w:val="lowerLetter"/>
+      <w:lvlText w:val="%5."/>
+      <w:lvlJc w:val="left"/>
+      <w:pPr>
+        <w:ind w:left="3600" w:hanging="360"/>
+      </w:pPr>
+    </w:lvl>
+    <w:lvl w:ilvl="5" w:tplc="0809001B" w:tentative="1">
+      <w:start w:val="1"/>
+      <w:numFmt w:val="lowerRoman"/>
+      <w:lvlText w:val="%6."/>
+      <w:lvlJc w:val="right"/>
+      <w:pPr>
+        <w:ind w:left="4320" w:hanging="180"/>
+      </w:pPr>
+    </w:lvl>
+    <w:lvl w:ilvl="6" w:tplc="0809000F" w:tentative="1">
+      <w:start w:val="1"/>
+      <w:numFmt w:val="decimal"/>
+      <w:lvlText w:val="%7."/>
+      <w:lvlJc w:val="left"/>
+      <w:pPr>
+        <w:ind w:left="5040" w:hanging="360"/>
+      </w:pPr>
+    </w:lvl>
+    <w:lvl w:ilvl="7" w:tplc="08090019" w:tentative="1">
+      <w:start w:val="1"/>
+      <w:numFmt w:val="lowerLetter"/>
+      <w:lvlText w:val="%8."/>
+      <w:lvlJc w:val="left"/>
+      <w:pPr>
+        <w:ind w:left="5760" w:hanging="360"/>
+      </w:pPr>
+    </w:lvl>
+    <w:lvl w:ilvl="8" w:tplc="0809001B" w:tentative="1">
+      <w:start w:val="1"/>
+      <w:numFmt w:val="lowerRoman"/>
+      <w:lvlText w:val="%9."/>
+      <w:lvlJc w:val="right"/>
+      <w:pPr>
+        <w:ind w:left="6480" w:hanging="180"/>
+      </w:pPr>
+    </w:lvl>
+  </w:abstractNum>
+  <w:abstractNum w:abstractNumId="11" w15:restartNumberingAfterBreak="0">
+    <w:nsid w:val="707E6E1C"/>
+    <w:multiLevelType w:val="hybridMultilevel"/>
+    <w:tmpl w:val="02B2D6F0"/>
+    <w:lvl w:ilvl="0" w:tplc="08090001">
+      <w:start w:val="1"/>
+      <w:numFmt w:val="bullet"/>
+      <w:lvlText w:val=""/>
+      <w:lvlJc w:val="left"/>
+      <w:pPr>
+        <w:ind w:left="720" w:hanging="360"/>
+      </w:pPr>
+      <w:rPr>
+        <w:rFonts w:ascii="Symbol" w:hAnsi="Symbol" w:hint="default"/>
+      </w:rPr>
+    </w:lvl>
+    <w:lvl w:ilvl="1" w:tplc="08090003" w:tentative="1">
+      <w:start w:val="1"/>
+      <w:numFmt w:val="bullet"/>
+      <w:lvlText w:val="o"/>
+      <w:lvlJc w:val="left"/>
+      <w:pPr>
+        <w:ind w:left="1440" w:hanging="360"/>
+      </w:pPr>
+      <w:rPr>
+        <w:rFonts w:ascii="Courier New" w:hAnsi="Courier New" w:cs="Courier New" w:hint="default"/>
+      </w:rPr>
+    </w:lvl>
+    <w:lvl w:ilvl="2" w:tplc="08090005" w:tentative="1">
+      <w:start w:val="1"/>
+      <w:numFmt w:val="bullet"/>
+      <w:lvlText w:val=""/>
+      <w:lvlJc w:val="left"/>
+      <w:pPr>
+        <w:ind w:left="2160" w:hanging="360"/>
+      </w:pPr>
+      <w:rPr>
+        <w:rFonts w:ascii="Wingdings" w:hAnsi="Wingdings" w:hint="default"/>
+      </w:rPr>
+    </w:lvl>
+    <w:lvl w:ilvl="3" w:tplc="08090001" w:tentative="1">
+      <w:start w:val="1"/>
+      <w:numFmt w:val="bullet"/>
+      <w:lvlText w:val=""/>
+      <w:lvlJc w:val="left"/>
+      <w:pPr>
+        <w:ind w:left="2880" w:hanging="360"/>
+      </w:pPr>
+      <w:rPr>
+        <w:rFonts w:ascii="Symbol" w:hAnsi="Symbol" w:hint="default"/>
+      </w:rPr>
+    </w:lvl>
+    <w:lvl w:ilvl="4" w:tplc="08090003" w:tentative="1">
+      <w:start w:val="1"/>
+      <w:numFmt w:val="bullet"/>
+      <w:lvlText w:val="o"/>
+      <w:lvlJc w:val="left"/>
+      <w:pPr>
+        <w:ind w:left="3600" w:hanging="360"/>
+      </w:pPr>
+      <w:rPr>
+        <w:rFonts w:ascii="Courier New" w:hAnsi="Courier New" w:cs="Courier New" w:hint="default"/>
+      </w:rPr>
+    </w:lvl>
+    <w:lvl w:ilvl="5" w:tplc="08090005" w:tentative="1">
+      <w:start w:val="1"/>
+      <w:numFmt w:val="bullet"/>
+      <w:lvlText w:val=""/>
+      <w:lvlJc w:val="left"/>
+      <w:pPr>
+        <w:ind w:left="4320" w:hanging="360"/>
+      </w:pPr>
+      <w:rPr>
+        <w:rFonts w:ascii="Wingdings" w:hAnsi="Wingdings" w:hint="default"/>
+      </w:rPr>
+    </w:lvl>
+    <w:lvl w:ilvl="6" w:tplc="08090001" w:tentative="1">
+      <w:start w:val="1"/>
+      <w:numFmt w:val="bullet"/>
+      <w:lvlText w:val=""/>
+      <w:lvlJc w:val="left"/>
+      <w:pPr>
+        <w:ind w:left="5040" w:hanging="360"/>
+      </w:pPr>
+      <w:rPr>
+        <w:rFonts w:ascii="Symbol" w:hAnsi="Symbol" w:hint="default"/>
+      </w:rPr>
+    </w:lvl>
+    <w:lvl w:ilvl="7" w:tplc="08090003" w:tentative="1">
+      <w:start w:val="1"/>
+      <w:numFmt w:val="bullet"/>
+      <w:lvlText w:val="o"/>
+      <w:lvlJc w:val="left"/>
+      <w:pPr>
+        <w:ind w:left="5760" w:hanging="360"/>
+      </w:pPr>
+      <w:rPr>
+        <w:rFonts w:ascii="Courier New" w:hAnsi="Courier New" w:cs="Courier New" w:hint="default"/>
+      </w:rPr>
+    </w:lvl>
+    <w:lvl w:ilvl="8" w:tplc="08090005" w:tentative="1">
+      <w:start w:val="1"/>
+      <w:numFmt w:val="bullet"/>
+      <w:lvlText w:val=""/>
+      <w:lvlJc w:val="left"/>
+      <w:pPr>
+        <w:ind w:left="6480" w:hanging="360"/>
+      </w:pPr>
+      <w:rPr>
+        <w:rFonts w:ascii="Wingdings" w:hAnsi="Wingdings" w:hint="default"/>
+      </w:rPr>
+    </w:lvl>
+  </w:abstractNum>
+  <w:abstractNum w:abstractNumId="12" w15:restartNumberingAfterBreak="0">
+    <w:nsid w:val="7855258E"/>
+    <w:multiLevelType w:val="hybridMultilevel"/>
+    <w:tmpl w:val="D05AC61E"/>
+    <w:lvl w:ilvl="0" w:tplc="0809000F">
+      <w:start w:val="1"/>
+      <w:numFmt w:val="decimal"/>
+      <w:lvlText w:val="%1."/>
+      <w:lvlJc w:val="left"/>
+      <w:pPr>
+        <w:ind w:left="720" w:hanging="360"/>
+      </w:pPr>
+      <w:rPr>
+        <w:rFonts w:hint="default"/>
+      </w:rPr>
+    </w:lvl>
+    <w:lvl w:ilvl="1" w:tplc="08090019" w:tentative="1">
+      <w:start w:val="1"/>
+      <w:numFmt w:val="lowerLetter"/>
+      <w:lvlText w:val="%2."/>
+      <w:lvlJc w:val="left"/>
+      <w:pPr>
+        <w:ind w:left="1440" w:hanging="360"/>
+      </w:pPr>
+    </w:lvl>
+    <w:lvl w:ilvl="2" w:tplc="0809001B" w:tentative="1">
+      <w:start w:val="1"/>
+      <w:numFmt w:val="lowerRoman"/>
+      <w:lvlText w:val="%3."/>
+      <w:lvlJc w:val="right"/>
+      <w:pPr>
+        <w:ind w:left="2160" w:hanging="180"/>
+      </w:pPr>
+    </w:lvl>
+    <w:lvl w:ilvl="3" w:tplc="0809000F" w:tentative="1">
+      <w:start w:val="1"/>
+      <w:numFmt w:val="decimal"/>
+      <w:lvlText w:val="%4."/>
+      <w:lvlJc w:val="left"/>
+      <w:pPr>
+        <w:ind w:left="2880" w:hanging="360"/>
+      </w:pPr>
+    </w:lvl>
+    <w:lvl w:ilvl="4" w:tplc="08090019" w:tentative="1">
+      <w:start w:val="1"/>
+      <w:numFmt w:val="lowerLetter"/>
+      <w:lvlText w:val="%5."/>
+      <w:lvlJc w:val="left"/>
+      <w:pPr>
+        <w:ind w:left="3600" w:hanging="360"/>
+      </w:pPr>
+    </w:lvl>
+    <w:lvl w:ilvl="5" w:tplc="0809001B" w:tentative="1">
+      <w:start w:val="1"/>
+      <w:numFmt w:val="lowerRoman"/>
+      <w:lvlText w:val="%6."/>
+      <w:lvlJc w:val="right"/>
+      <w:pPr>
+        <w:ind w:left="4320" w:hanging="180"/>
+      </w:pPr>
+    </w:lvl>
+    <w:lvl w:ilvl="6" w:tplc="0809000F" w:tentative="1">
+      <w:start w:val="1"/>
+      <w:numFmt w:val="decimal"/>
+      <w:lvlText w:val="%7."/>
+      <w:lvlJc w:val="left"/>
+      <w:pPr>
+        <w:ind w:left="5040" w:hanging="360"/>
+      </w:pPr>
+    </w:lvl>
+    <w:lvl w:ilvl="7" w:tplc="08090019" w:tentative="1">
+      <w:start w:val="1"/>
+      <w:numFmt w:val="lowerLetter"/>
+      <w:lvlText w:val="%8."/>
+      <w:lvlJc w:val="left"/>
+      <w:pPr>
+        <w:ind w:left="5760" w:hanging="360"/>
+      </w:pPr>
+    </w:lvl>
+    <w:lvl w:ilvl="8" w:tplc="0809001B" w:tentative="1">
+      <w:start w:val="1"/>
+      <w:numFmt w:val="lowerRoman"/>
+      <w:lvlText w:val="%9."/>
+      <w:lvlJc w:val="right"/>
+      <w:pPr>
+        <w:ind w:left="6480" w:hanging="180"/>
+      </w:pPr>
+    </w:lvl>
+  </w:abstractNum>
   <w:num w:numId="1" w16cid:durableId="1083800208">
+    <w:abstractNumId w:val="4"/>
+  </w:num>
+  <w:num w:numId="2" w16cid:durableId="1520503101">
     <w:abstractNumId w:val="2"/>
   </w:num>
-  <w:num w:numId="2" w16cid:durableId="1520503101">
+  <w:num w:numId="3" w16cid:durableId="423501717">
+    <w:abstractNumId w:val="9"/>
+  </w:num>
+  <w:num w:numId="4" w16cid:durableId="816461676">
+    <w:abstractNumId w:val="7"/>
+  </w:num>
+  <w:num w:numId="5" w16cid:durableId="1019160866">
+    <w:abstractNumId w:val="6"/>
+  </w:num>
+  <w:num w:numId="6" w16cid:durableId="1022167908">
+    <w:abstractNumId w:val="3"/>
+  </w:num>
+  <w:num w:numId="7" w16cid:durableId="1672633917">
+    <w:abstractNumId w:val="10"/>
+  </w:num>
+  <w:num w:numId="8" w16cid:durableId="438990374">
+    <w:abstractNumId w:val="8"/>
+  </w:num>
+  <w:num w:numId="9" w16cid:durableId="250818989">
+    <w:abstractNumId w:val="11"/>
+  </w:num>
+  <w:num w:numId="10" w16cid:durableId="381296074">
+    <w:abstractNumId w:val="1"/>
+  </w:num>
+  <w:num w:numId="11" w16cid:durableId="1863586146">
     <w:abstractNumId w:val="0"/>
   </w:num>
-  <w:num w:numId="3" w16cid:durableId="423501717">
+  <w:num w:numId="12" w16cid:durableId="713845221">
     <w:abstractNumId w:val="5"/>
   </w:num>
-  <w:num w:numId="4" w16cid:durableId="816461676">
-    <w:abstractNumId w:val="4"/>
-  </w:num>
-  <w:num w:numId="5" w16cid:durableId="1019160866">
-    <w:abstractNumId w:val="3"/>
-  </w:num>
-  <w:num w:numId="6" w16cid:durableId="1022167908">
-    <w:abstractNumId w:val="1"/>
+  <w:num w:numId="13" w16cid:durableId="678967892">
+    <w:abstractNumId w:val="12"/>
   </w:num>
 </w:numbering>
 </file>
@@ -1825,7 +4462,6 @@
     <w:next w:val="Normal"/>
     <w:link w:val="Heading3Char"/>
     <w:uiPriority w:val="9"/>
-    <w:semiHidden/>
     <w:unhideWhenUsed/>
     <w:qFormat/>
     <w:rsid w:val="00CA734F"/>
@@ -2030,7 +4666,6 @@
     <w:basedOn w:val="DefaultParagraphFont"/>
     <w:link w:val="Heading3"/>
     <w:uiPriority w:val="9"/>
-    <w:semiHidden/>
     <w:rsid w:val="00CA734F"/>
     <w:rPr>
       <w:rFonts w:eastAsiaTheme="majorEastAsia" w:cstheme="majorBidi"/>

</xml_diff>